<commit_message>
Upload latest version of API draft
</commit_message>
<xml_diff>
--- a/working_draft/API/ONE_Record_API_Reference_Specification_working_draft.docx
+++ b/working_draft/API/ONE_Record_API_Reference_Specification_working_draft.docx
@@ -47,7 +47,7 @@
         <mc:AlternateContent>
           <mc:Choice Requires="wps">
             <w:drawing>
-              <wp:anchor distT="0" distB="0" distL="114300" distR="114300" simplePos="0" relativeHeight="251662336" behindDoc="0" locked="0" layoutInCell="1" allowOverlap="1" wp14:anchorId="78F26B50" wp14:editId="070BC9D6">
+              <wp:anchor distT="0" distB="0" distL="114300" distR="114300" simplePos="0" relativeHeight="251662336" behindDoc="0" locked="0" layoutInCell="1" allowOverlap="1" wp14:anchorId="38B33D9F" wp14:editId="4F4FC49E">
                 <wp:simplePos x="0" y="0"/>
                 <wp:positionH relativeFrom="column">
                   <wp:posOffset>-575945</wp:posOffset>
@@ -101,7 +101,7 @@
           </mc:Choice>
           <mc:Fallback>
             <w:pict>
-              <v:line w14:anchorId="71B9E3A5" id="Straight Connector 8" o:spid="_x0000_s1026" style="position:absolute;flip:y;z-index:251662336;visibility:visible;mso-wrap-style:square;mso-width-percent:0;mso-height-percent:0;mso-wrap-distance-left:9pt;mso-wrap-distance-top:0;mso-wrap-distance-right:9pt;mso-wrap-distance-bottom:0;mso-position-horizontal:absolute;mso-position-horizontal-relative:text;mso-position-vertical:absolute;mso-position-vertical-relative:text;mso-width-percent:0;mso-height-percent:0;mso-width-relative:margin;mso-height-relative:page" from="-45.35pt,9.85pt" to="549.4pt,15.5pt" o:gfxdata="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" strokecolor="#92d050" strokeweight="6pt">
+              <v:line w14:anchorId="56268159" id="Straight Connector 8" o:spid="_x0000_s1026" style="position:absolute;flip:y;z-index:251662336;visibility:visible;mso-wrap-style:square;mso-width-percent:0;mso-height-percent:0;mso-wrap-distance-left:9pt;mso-wrap-distance-top:0;mso-wrap-distance-right:9pt;mso-wrap-distance-bottom:0;mso-position-horizontal:absolute;mso-position-horizontal-relative:text;mso-position-vertical:absolute;mso-position-vertical-relative:text;mso-width-percent:0;mso-height-percent:0;mso-width-relative:margin;mso-height-relative:page" from="-45.35pt,9.85pt" to="549.4pt,15.5pt" o:gfxdata="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" strokecolor="#92d050" strokeweight="6pt">
                 <v:stroke joinstyle="miter"/>
                 <o:lock v:ext="edit" shapetype="f"/>
               </v:line>
@@ -1912,7 +1912,7 @@
         <mc:AlternateContent>
           <mc:Choice Requires="wpg">
             <w:drawing>
-              <wp:anchor distT="0" distB="0" distL="114300" distR="114300" simplePos="0" relativeHeight="251659264" behindDoc="0" locked="0" layoutInCell="1" allowOverlap="1" wp14:anchorId="6A4ACE43" wp14:editId="52D7D108">
+              <wp:anchor distT="0" distB="0" distL="114300" distR="114300" simplePos="0" relativeHeight="251659264" behindDoc="0" locked="0" layoutInCell="1" allowOverlap="1" wp14:anchorId="4236C2A8" wp14:editId="49D67807">
                 <wp:simplePos x="0" y="0"/>
                 <wp:positionH relativeFrom="column">
                   <wp:posOffset>986155</wp:posOffset>
@@ -2155,7 +2155,7 @@
           </mc:Choice>
           <mc:Fallback>
             <w:pict>
-              <v:group w14:anchorId="6A4ACE43" id="Group 14" o:spid="_x0000_s1026" style="position:absolute;left:0;text-align:left;margin-left:77.65pt;margin-top:58.3pt;width:333.4pt;height:99.4pt;z-index:251659264;mso-width-relative:margin;mso-height-relative:margin" coordsize="58343,17386" o:gfxdata="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">
+              <v:group w14:anchorId="4236C2A8" id="Group 14" o:spid="_x0000_s1026" style="position:absolute;left:0;text-align:left;margin-left:77.65pt;margin-top:58.3pt;width:333.4pt;height:99.4pt;z-index:251659264;mso-width-relative:margin;mso-height-relative:margin" coordsize="58343,17386" o:gfxdata="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">
                 <v:roundrect id="Rounded Rectangle 4" o:spid="_x0000_s1027" style="position:absolute;width:17767;height:17386;visibility:visible;mso-wrap-style:square;v-text-anchor:middle" arcsize="4612f" o:gfxdata="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" strokecolor="#1322b8" strokeweight="1pt">
                   <v:stroke joinstyle="miter"/>
                   <v:textbox>
@@ -2272,7 +2272,7 @@
         <mc:AlternateContent>
           <mc:Choice Requires="wpg">
             <w:drawing>
-              <wp:anchor distT="0" distB="0" distL="114300" distR="114300" simplePos="0" relativeHeight="251660288" behindDoc="0" locked="0" layoutInCell="1" allowOverlap="1" wp14:anchorId="3C7B00F0" wp14:editId="55DFD9A4">
+              <wp:anchor distT="0" distB="0" distL="114300" distR="114300" simplePos="0" relativeHeight="251660288" behindDoc="0" locked="0" layoutInCell="1" allowOverlap="1" wp14:anchorId="43C78BF2" wp14:editId="59508FDD">
                 <wp:simplePos x="0" y="0"/>
                 <wp:positionH relativeFrom="column">
                   <wp:posOffset>986155</wp:posOffset>
@@ -2638,7 +2638,7 @@
           </mc:Choice>
           <mc:Fallback>
             <w:pict>
-              <v:group w14:anchorId="3C7B00F0" id="Group 12" o:spid="_x0000_s1031" style="position:absolute;left:0;text-align:left;margin-left:77.65pt;margin-top:65.8pt;width:333.2pt;height:109.5pt;z-index:251660288;mso-width-relative:margin;mso-height-relative:margin" coordsize="58319,18894" o:gfxdata="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">
+              <v:group w14:anchorId="43C78BF2" id="Group 12" o:spid="_x0000_s1031" style="position:absolute;left:0;text-align:left;margin-left:77.65pt;margin-top:65.8pt;width:333.2pt;height:109.5pt;z-index:251660288;mso-width-relative:margin;mso-height-relative:margin" coordsize="58319,18894" o:gfxdata="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">
                 <v:roundrect id="Rounded Rectangle 30" o:spid="_x0000_s1032" style="position:absolute;width:17772;height:17386;visibility:visible;mso-wrap-style:square;v-text-anchor:middle" arcsize="4612f" o:gfxdata="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" strokecolor="#1322b8" strokeweight="1pt">
                   <v:stroke joinstyle="miter"/>
                   <v:textbox>
@@ -2885,7 +2885,7 @@
         <mc:AlternateContent>
           <mc:Choice Requires="wpg">
             <w:drawing>
-              <wp:anchor distT="0" distB="0" distL="114300" distR="114300" simplePos="0" relativeHeight="251661312" behindDoc="0" locked="0" layoutInCell="1" allowOverlap="1" wp14:anchorId="07AD5C59" wp14:editId="20BC67CC">
+              <wp:anchor distT="0" distB="0" distL="114300" distR="114300" simplePos="0" relativeHeight="251661312" behindDoc="0" locked="0" layoutInCell="1" allowOverlap="1" wp14:anchorId="02AC0009" wp14:editId="1B89F838">
                 <wp:simplePos x="0" y="0"/>
                 <wp:positionH relativeFrom="column">
                   <wp:posOffset>1200150</wp:posOffset>
@@ -3128,7 +3128,7 @@
           </mc:Choice>
           <mc:Fallback>
             <w:pict>
-              <v:group w14:anchorId="07AD5C59" id="Group 37" o:spid="_x0000_s1039" style="position:absolute;left:0;text-align:left;margin-left:94.5pt;margin-top:37.55pt;width:333.4pt;height:99.4pt;z-index:251661312;mso-width-relative:margin;mso-height-relative:margin" coordsize="58343,17386" o:gfxdata="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">
+              <v:group w14:anchorId="02AC0009" id="Group 37" o:spid="_x0000_s1039" style="position:absolute;left:0;text-align:left;margin-left:94.5pt;margin-top:37.55pt;width:333.4pt;height:99.4pt;z-index:251661312;mso-width-relative:margin;mso-height-relative:margin" coordsize="58343,17386" o:gfxdata="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">
                 <v:roundrect id="Rounded Rectangle 4" o:spid="_x0000_s1040" style="position:absolute;width:17767;height:17386;visibility:visible;mso-wrap-style:square;v-text-anchor:middle" arcsize="4612f" o:gfxdata="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" strokecolor="#1322b8" strokeweight="1pt">
                   <v:stroke joinstyle="miter"/>
                   <v:textbox>
@@ -4035,7 +4035,7 @@
           <w:rPr>
             <w:rStyle w:val="Hyperlink"/>
           </w:rPr>
-          <w:t>https://tcfplayground.org/pouch/</w:t>
+          <w:t>https://tcfplayground.org/</w:t>
         </w:r>
       </w:hyperlink>
       <w:r>
@@ -6612,12 +6612,12 @@
       <w:pPr>
         <w:pStyle w:val="Heading2"/>
       </w:pPr>
-      <w:bookmarkStart w:id="14" w:name="_Ref5374027"/>
-      <w:bookmarkStart w:id="15" w:name="_Toc16581842"/>
+      <w:bookmarkStart w:id="14" w:name="_Toc16581842"/>
+      <w:bookmarkStart w:id="15" w:name="_Ref5374027"/>
       <w:r>
         <w:t>Error model</w:t>
       </w:r>
-      <w:bookmarkEnd w:id="15"/>
+      <w:bookmarkEnd w:id="14"/>
     </w:p>
     <w:p>
       <w:pPr>
@@ -7257,7 +7257,6 @@
               <w:rPr>
                 <w:rStyle w:val="HTMLCode"/>
               </w:rPr>
-              <w:lastRenderedPageBreak/>
               <w:t>{</w:t>
             </w:r>
           </w:p>
@@ -7287,7 +7286,7 @@
                 <w:rPr>
                   <w:rStyle w:val="Hyperlink"/>
                 </w:rPr>
-                <w:t>https://github.com/IATA-Cargo/ONE-Record/schema/</w:t>
+                <w:t>https://tcfplayground.org/</w:t>
               </w:r>
             </w:hyperlink>
             <w:r>
@@ -7315,7 +7314,7 @@
               <w:pStyle w:val="BodyCode"/>
             </w:pPr>
             <w:r>
-              <w:t xml:space="preserve">  "@id": "http://onerecordserver.com/errors/1234",</w:t>
+              <w:t xml:space="preserve">  "title": "Request contains invalid field", </w:t>
             </w:r>
           </w:p>
           <w:p>
@@ -7323,7 +7322,7 @@
               <w:pStyle w:val="BodyCode"/>
             </w:pPr>
             <w:r>
-              <w:t xml:space="preserve">  "title": "Request contains invalid field", </w:t>
+              <w:t xml:space="preserve">  "details": [{</w:t>
             </w:r>
           </w:p>
           <w:p>
@@ -7331,110 +7330,101 @@
               <w:pStyle w:val="BodyCode"/>
             </w:pPr>
             <w:r>
-              <w:t xml:space="preserve">  "details": [{</w:t>
+              <w:t xml:space="preserve">    "code": "1234", </w:t>
             </w:r>
           </w:p>
           <w:p>
             <w:pPr>
               <w:pStyle w:val="BodyCode"/>
-            </w:pPr>
-            <w:r>
-              <w:t xml:space="preserve">    "code": "1234", </w:t>
+              <w:rPr>
+                <w:lang w:val="en-US"/>
+              </w:rPr>
+            </w:pPr>
+            <w:r>
+              <w:t xml:space="preserve">    </w:t>
+            </w:r>
+            <w:r>
+              <w:rPr>
+                <w:lang w:val="en-US"/>
+              </w:rPr>
+              <w:t>"</w:t>
+            </w:r>
+            <w:r>
+              <w:rPr>
+                <w:lang w:val="en-US"/>
+              </w:rPr>
+              <w:t>attribute</w:t>
+            </w:r>
+            <w:r>
+              <w:rPr>
+                <w:lang w:val="en-US"/>
+              </w:rPr>
+              <w:t>": "</w:t>
+            </w:r>
+            <w:r>
+              <w:rPr>
+                <w:lang w:val="en-US"/>
+              </w:rPr>
+              <w:t>.</w:t>
+            </w:r>
+            <w:r>
+              <w:rPr>
+                <w:lang w:val="en-US"/>
+              </w:rPr>
+              <w:t>AirWay</w:t>
+            </w:r>
+            <w:r>
+              <w:rPr>
+                <w:lang w:val="en-US"/>
+              </w:rPr>
+              <w:t>B</w:t>
+            </w:r>
+            <w:r>
+              <w:rPr>
+                <w:lang w:val="en-US"/>
+              </w:rPr>
+              <w:t>illNumber</w:t>
+            </w:r>
+            <w:r>
+              <w:rPr>
+                <w:lang w:val="en-US"/>
+              </w:rPr>
+              <w:t>",</w:t>
             </w:r>
           </w:p>
           <w:p>
             <w:pPr>
               <w:pStyle w:val="BodyCode"/>
+            </w:pPr>
+            <w:r>
               <w:rPr>
                 <w:lang w:val="en-US"/>
               </w:rPr>
-            </w:pPr>
-            <w:r>
-              <w:t xml:space="preserve">    </w:t>
+              <w:t xml:space="preserve">    "</w:t>
             </w:r>
             <w:r>
               <w:rPr>
                 <w:lang w:val="en-US"/>
               </w:rPr>
-              <w:t>"</w:t>
+              <w:t>resource</w:t>
             </w:r>
             <w:r>
               <w:rPr>
                 <w:lang w:val="en-US"/>
               </w:rPr>
-              <w:t>attribute</w:t>
-            </w:r>
-            <w:r>
-              <w:rPr>
-                <w:lang w:val="en-US"/>
-              </w:rPr>
               <w:t>": "</w:t>
             </w:r>
             <w:r>
-              <w:rPr>
-                <w:lang w:val="en-US"/>
-              </w:rPr>
-              <w:t>.</w:t>
-            </w:r>
-            <w:r>
-              <w:rPr>
-                <w:lang w:val="en-US"/>
-              </w:rPr>
-              <w:t>AirWay</w:t>
-            </w:r>
-            <w:r>
-              <w:rPr>
-                <w:lang w:val="en-US"/>
-              </w:rPr>
-              <w:t>B</w:t>
-            </w:r>
-            <w:r>
-              <w:rPr>
-                <w:lang w:val="en-US"/>
-              </w:rPr>
-              <w:t>illNumber</w:t>
-            </w:r>
-            <w:r>
-              <w:rPr>
-                <w:lang w:val="en-US"/>
-              </w:rPr>
-              <w:t>",</w:t>
-            </w:r>
-          </w:p>
-          <w:p>
-            <w:pPr>
-              <w:pStyle w:val="BodyCode"/>
-            </w:pPr>
-            <w:r>
-              <w:rPr>
-                <w:lang w:val="en-US"/>
-              </w:rPr>
-              <w:t xml:space="preserve">    "</w:t>
-            </w:r>
-            <w:r>
-              <w:rPr>
-                <w:lang w:val="en-US"/>
-              </w:rPr>
-              <w:t>resource</w:t>
-            </w:r>
-            <w:r>
-              <w:rPr>
-                <w:lang w:val="en-US"/>
-              </w:rPr>
-              <w:t>": "</w:t>
-            </w:r>
-            <w:r>
-              <w:rPr>
-                <w:lang w:val="en-US"/>
-              </w:rPr>
-              <w:t>http://cargo.iata.org</w:t>
-            </w:r>
-            <w:r>
-              <w:rPr>
-                <w:lang w:val="en-US"/>
-              </w:rPr>
-              <w:t>/AirWayBill</w:t>
-            </w:r>
+              <w:t xml:space="preserve"> </w:t>
+            </w:r>
+            <w:hyperlink r:id="rId16" w:history="1">
+              <w:r>
+                <w:rPr>
+                  <w:rStyle w:val="Hyperlink"/>
+                </w:rPr>
+                <w:t>https://tcfplayground.org/AirWaybill</w:t>
+              </w:r>
+            </w:hyperlink>
             <w:r>
               <w:rPr>
                 <w:lang w:val="en-US"/>
@@ -8233,7 +8223,7 @@
       <w:r>
         <w:t xml:space="preserve">There is a list of non-exhaustive JSON-LD syntax error types (relative to 400 Bad Request error family) on the official </w:t>
       </w:r>
-      <w:hyperlink r:id="rId16" w:anchor="error-handling" w:history="1">
+      <w:hyperlink r:id="rId17" w:anchor="error-handling" w:history="1">
         <w:r>
           <w:rPr>
             <w:rStyle w:val="Hyperlink"/>
@@ -8262,7 +8252,7 @@
       <w:r>
         <w:t>ecurity</w:t>
       </w:r>
-      <w:bookmarkEnd w:id="14"/>
+      <w:bookmarkEnd w:id="15"/>
       <w:bookmarkEnd w:id="16"/>
     </w:p>
     <w:p>
@@ -8310,7 +8300,7 @@
         <mc:AlternateContent>
           <mc:Choice Requires="wpg">
             <w:drawing>
-              <wp:anchor distT="0" distB="0" distL="114300" distR="114300" simplePos="0" relativeHeight="251663360" behindDoc="0" locked="0" layoutInCell="1" allowOverlap="1" wp14:anchorId="76E6D00D" wp14:editId="0FC885DA">
+              <wp:anchor distT="0" distB="0" distL="114300" distR="114300" simplePos="0" relativeHeight="251663360" behindDoc="0" locked="0" layoutInCell="1" allowOverlap="1" wp14:anchorId="17043080" wp14:editId="16C552CE">
                 <wp:simplePos x="0" y="0"/>
                 <wp:positionH relativeFrom="column">
                   <wp:posOffset>33655</wp:posOffset>
@@ -9397,7 +9387,7 @@
           </mc:Choice>
           <mc:Fallback>
             <w:pict>
-              <v:group w14:anchorId="76E6D00D" id="Group 58" o:spid="_x0000_s1044" style="position:absolute;left:0;text-align:left;margin-left:2.65pt;margin-top:20.8pt;width:466.4pt;height:310.25pt;z-index:251663360;mso-width-relative:margin;mso-height-relative:margin" coordsize="78724,59293" o:gfxdata="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">
+              <v:group w14:anchorId="17043080" id="Group 58" o:spid="_x0000_s1044" style="position:absolute;left:0;text-align:left;margin-left:2.65pt;margin-top:20.8pt;width:466.4pt;height:310.25pt;z-index:251663360;mso-width-relative:margin;mso-height-relative:margin" coordsize="78724,59293" o:gfxdata="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">
                 <v:roundrect id="Rounded Rectangle 43" o:spid="_x0000_s1045" style="position:absolute;left:21187;width:17773;height:10602;visibility:visible;mso-wrap-style:square;v-text-anchor:middle" arcsize="4612f" o:gfxdata="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" strokecolor="#1322b8" strokeweight="1pt">
                   <v:stroke joinstyle="miter"/>
                   <v:textbox>
@@ -9956,7 +9946,7 @@
               </w:rPr>
               <w:t xml:space="preserve">//An IAP would provide an API that would return a list of public keys that they trust. The API to retrieve the list of public keys would return a JSON Web Key set as per </w:t>
             </w:r>
-            <w:hyperlink r:id="rId17" w:history="1">
+            <w:hyperlink r:id="rId18" w:history="1">
               <w:r>
                 <w:rPr>
                   <w:rStyle w:val="Hyperlink"/>
@@ -10482,7 +10472,7 @@
               </w:rPr>
               <w:t>    "</w:t>
             </w:r>
-            <w:hyperlink r:id="rId18" w:history="1">
+            <w:hyperlink r:id="rId19" w:history="1">
               <w:r>
                 <w:rPr>
                   <w:rStyle w:val="Hyperlink"/>
@@ -10499,7 +10489,7 @@
               </w:rPr>
               <w:t>: "</w:t>
             </w:r>
-            <w:hyperlink r:id="rId19" w:history="1">
+            <w:hyperlink r:id="rId20" w:history="1">
               <w:r>
                 <w:rPr>
                   <w:rStyle w:val="Hyperlink"/>
@@ -10537,7 +10527,7 @@
               </w:rPr>
               <w:t>    "</w:t>
             </w:r>
-            <w:hyperlink r:id="rId20" w:history="1">
+            <w:hyperlink r:id="rId21" w:history="1">
               <w:r>
                 <w:rPr>
                   <w:rStyle w:val="Hyperlink"/>
@@ -10614,7 +10604,7 @@
       <w:r>
         <w:t xml:space="preserve">To bind the token to the user so that only the user who requested the token can use it. There are several options to achieve this according to </w:t>
       </w:r>
-      <w:hyperlink r:id="rId21" w:anchor="rfc.section.3.7.1.2" w:history="1">
+      <w:hyperlink r:id="rId22" w:anchor="rfc.section.3.7.1.2" w:history="1">
         <w:r>
           <w:rPr>
             <w:rStyle w:val="Hyperlink"/>
@@ -10634,7 +10624,7 @@
           <w:numId w:val="13"/>
         </w:numPr>
       </w:pPr>
-      <w:hyperlink r:id="rId22" w:history="1">
+      <w:hyperlink r:id="rId23" w:history="1">
         <w:r>
           <w:rPr>
             <w:rStyle w:val="Hyperlink"/>
@@ -10699,7 +10689,7 @@
           <w:numId w:val="13"/>
         </w:numPr>
       </w:pPr>
-      <w:hyperlink r:id="rId23" w:history="1">
+      <w:hyperlink r:id="rId24" w:history="1">
         <w:r>
           <w:rPr>
             <w:rStyle w:val="Hyperlink"/>
@@ -10752,7 +10742,7 @@
           <w:numId w:val="13"/>
         </w:numPr>
       </w:pPr>
-      <w:hyperlink r:id="rId24" w:history="1">
+      <w:hyperlink r:id="rId25" w:history="1">
         <w:r>
           <w:rPr>
             <w:rStyle w:val="Hyperlink"/>
@@ -10808,7 +10798,7 @@
           <w:numId w:val="13"/>
         </w:numPr>
       </w:pPr>
-      <w:hyperlink r:id="rId25" w:history="1">
+      <w:hyperlink r:id="rId26" w:history="1">
         <w:r>
           <w:rPr>
             <w:rStyle w:val="Hyperlink"/>
@@ -10887,7 +10877,7 @@
       <w:r>
         <w:t xml:space="preserve"> </w:t>
       </w:r>
-      <w:hyperlink r:id="rId26" w:history="1">
+      <w:hyperlink r:id="rId27" w:history="1">
         <w:r>
           <w:rPr>
             <w:rStyle w:val="Hyperlink"/>
@@ -10906,7 +10896,7 @@
       <w:pPr>
         <w:pStyle w:val="BodyText0"/>
       </w:pPr>
-      <w:hyperlink r:id="rId27" w:history="1">
+      <w:hyperlink r:id="rId28" w:history="1">
         <w:r>
           <w:rPr>
             <w:rStyle w:val="Hyperlink"/>
@@ -10920,7 +10910,7 @@
       <w:r>
         <w:t xml:space="preserve">is technically challenging and could prevent adoption, the federated model is not ideal as new Access tokens need to be requested per LDI / One Record Server that the client interacts with. </w:t>
       </w:r>
-      <w:hyperlink r:id="rId28" w:history="1">
+      <w:hyperlink r:id="rId29" w:history="1">
         <w:r>
           <w:rPr>
             <w:rStyle w:val="Hyperlink"/>
@@ -10934,7 +10924,7 @@
       <w:r>
         <w:t xml:space="preserve">requires all users to present client certificates which results in a lot of friction. The </w:t>
       </w:r>
-      <w:hyperlink r:id="rId29" w:history="1">
+      <w:hyperlink r:id="rId30" w:history="1">
         <w:r>
           <w:rPr>
             <w:rStyle w:val="Hyperlink"/>
@@ -10945,7 +10935,7 @@
       <w:r>
         <w:t xml:space="preserve"> is similar to </w:t>
       </w:r>
-      <w:hyperlink r:id="rId30" w:history="1">
+      <w:hyperlink r:id="rId31" w:history="1">
         <w:r>
           <w:rPr>
             <w:rStyle w:val="Hyperlink"/>
@@ -11443,7 +11433,7 @@
         <mc:AlternateContent>
           <mc:Choice Requires="wpg">
             <w:drawing>
-              <wp:anchor distT="0" distB="0" distL="114300" distR="114300" simplePos="0" relativeHeight="251664384" behindDoc="0" locked="0" layoutInCell="1" allowOverlap="1" wp14:anchorId="1AC3AAE1" wp14:editId="5F7F336E">
+              <wp:anchor distT="0" distB="0" distL="114300" distR="114300" simplePos="0" relativeHeight="251664384" behindDoc="0" locked="0" layoutInCell="1" allowOverlap="1" wp14:anchorId="2B065412" wp14:editId="2CD408F6">
                 <wp:simplePos x="0" y="0"/>
                 <wp:positionH relativeFrom="column">
                   <wp:posOffset>1028700</wp:posOffset>
@@ -11809,7 +11799,7 @@
           </mc:Choice>
           <mc:Fallback>
             <w:pict>
-              <v:group w14:anchorId="1AC3AAE1" id="_x0000_s1070" style="position:absolute;left:0;text-align:left;margin-left:81pt;margin-top:63.6pt;width:333.2pt;height:109.5pt;z-index:251664384;mso-width-relative:margin;mso-height-relative:margin" coordsize="58319,18894" o:gfxdata="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">
+              <v:group w14:anchorId="2B065412" id="_x0000_s1070" style="position:absolute;left:0;text-align:left;margin-left:81pt;margin-top:63.6pt;width:333.2pt;height:109.5pt;z-index:251664384;mso-width-relative:margin;mso-height-relative:margin" coordsize="58319,18894" o:gfxdata="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">
                 <v:roundrect id="Rounded Rectangle 69" o:spid="_x0000_s1071" style="position:absolute;width:17772;height:17386;visibility:visible;mso-wrap-style:square;v-text-anchor:middle" arcsize="4612f" o:gfxdata="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" strokecolor="#1322b8" strokeweight="1pt">
                   <v:stroke joinstyle="miter"/>
                   <v:textbox>
@@ -11982,7 +11972,16 @@
         <w:pStyle w:val="BodyText0"/>
       </w:pPr>
       <w:r>
-        <w:t>The following steps describe how publish and subscribe is proposed to be implemented in the Internet of Logistics:</w:t>
+        <w:t>The following steps describe how publish and subscribe is proposed to be implemented in the Internet of Logistics (</w:t>
+      </w:r>
+      <w:r>
+        <w:rPr>
+          <w:i/>
+        </w:rPr>
+        <w:t>webhook model with dynamic subscription</w:t>
+      </w:r>
+      <w:r>
+        <w:t>):</w:t>
       </w:r>
     </w:p>
     <w:p>
@@ -12054,7 +12053,7 @@
         </w:rPr>
         <w:lastRenderedPageBreak/>
         <w:drawing>
-          <wp:inline distT="0" distB="0" distL="0" distR="0" wp14:anchorId="2DE4FDEB" wp14:editId="44EDFCFC">
+          <wp:inline distT="0" distB="0" distL="0" distR="0" wp14:anchorId="5D6897B6" wp14:editId="109112DD">
             <wp:extent cx="3038475" cy="4867275"/>
             <wp:effectExtent l="0" t="0" r="9525" b="9525"/>
             <wp:docPr id="2" name="Picture 1"/>
@@ -12071,7 +12070,7 @@
                     </pic:cNvPicPr>
                   </pic:nvPicPr>
                   <pic:blipFill>
-                    <a:blip r:embed="rId31">
+                    <a:blip r:embed="rId32">
                       <a:extLst>
                         <a:ext uri="{28A0092B-C50C-407E-A947-70E740481C1C}">
                           <a14:useLocalDpi xmlns:a14="http://schemas.microsoft.com/office/drawing/2010/main" val="0"/>
@@ -12189,7 +12188,7 @@
         </w:rPr>
         <w:lastRenderedPageBreak/>
         <w:drawing>
-          <wp:inline distT="0" distB="0" distL="0" distR="0" wp14:anchorId="790F1680" wp14:editId="52DF2D3A">
+          <wp:inline distT="0" distB="0" distL="0" distR="0" wp14:anchorId="288D516C" wp14:editId="50796B5C">
             <wp:extent cx="6086475" cy="6313979"/>
             <wp:effectExtent l="0" t="0" r="0" b="0"/>
             <wp:docPr id="4" name="Picture 4"/>
@@ -12204,7 +12203,7 @@
                     <pic:cNvPicPr/>
                   </pic:nvPicPr>
                   <pic:blipFill>
-                    <a:blip r:embed="rId32"/>
+                    <a:blip r:embed="rId33"/>
                     <a:stretch>
                       <a:fillRect/>
                     </a:stretch>
@@ -12787,18 +12786,17 @@
           <w:lang w:val="sv-SE" w:eastAsia="sv-SE"/>
         </w:rPr>
         <w:lastRenderedPageBreak/>
-        <w:t xml:space="preserve">    "@vocab" : "https://github.com/IATA-Cargo/ONE-Record/schema/"</w:t>
-      </w:r>
-    </w:p>
-    <w:p>
-      <w:pPr>
+        <w:t xml:space="preserve">    "@vocab" : "</w:t>
+      </w:r>
+      <w:r>
         <w:rPr>
           <w:rFonts w:ascii="Courier New" w:hAnsi="Courier New" w:cs="Courier New"/>
           <w:sz w:val="20"/>
           <w:szCs w:val="20"/>
           <w:lang w:val="sv-SE" w:eastAsia="sv-SE"/>
         </w:rPr>
-      </w:pPr>
+        <w:t>https://tcfplayground.org</w:t>
+      </w:r>
       <w:r>
         <w:rPr>
           <w:rFonts w:ascii="Courier New" w:hAnsi="Courier New" w:cs="Courier New"/>
@@ -12806,56 +12804,55 @@
           <w:szCs w:val="20"/>
           <w:lang w:val="sv-SE" w:eastAsia="sv-SE"/>
         </w:rPr>
-        <w:t xml:space="preserve">  },</w:t>
-      </w:r>
-    </w:p>
-    <w:p>
-      <w:pPr>
+        <w:t>/</w:t>
+      </w:r>
+      <w:r>
         <w:rPr>
           <w:rFonts w:ascii="Courier New" w:hAnsi="Courier New" w:cs="Courier New"/>
           <w:sz w:val="20"/>
           <w:szCs w:val="20"/>
           <w:lang w:val="sv-SE" w:eastAsia="sv-SE"/>
         </w:rPr>
-      </w:pPr>
-      <w:r>
+        <w:t xml:space="preserve"> "</w:t>
+      </w:r>
+    </w:p>
+    <w:p>
+      <w:pPr>
         <w:rPr>
           <w:rFonts w:ascii="Courier New" w:hAnsi="Courier New" w:cs="Courier New"/>
           <w:sz w:val="20"/>
           <w:szCs w:val="20"/>
           <w:lang w:val="sv-SE" w:eastAsia="sv-SE"/>
         </w:rPr>
-        <w:t xml:space="preserve">  "@id": "https://myonerecordserver/my_license_plate",</w:t>
-      </w:r>
-    </w:p>
-    <w:p>
-      <w:pPr>
+      </w:pPr>
+      <w:r>
         <w:rPr>
           <w:rFonts w:ascii="Courier New" w:hAnsi="Courier New" w:cs="Courier New"/>
           <w:sz w:val="20"/>
           <w:szCs w:val="20"/>
           <w:lang w:val="sv-SE" w:eastAsia="sv-SE"/>
         </w:rPr>
-      </w:pPr>
-      <w:r>
+        <w:t xml:space="preserve">  },</w:t>
+      </w:r>
+    </w:p>
+    <w:p>
+      <w:pPr>
         <w:rPr>
           <w:rFonts w:ascii="Courier New" w:hAnsi="Courier New" w:cs="Courier New"/>
           <w:sz w:val="20"/>
           <w:szCs w:val="20"/>
           <w:lang w:val="sv-SE" w:eastAsia="sv-SE"/>
         </w:rPr>
-        <w:t xml:space="preserve">  "@type": "ServerInformation",</w:t>
-      </w:r>
-    </w:p>
-    <w:p>
-      <w:pPr>
+      </w:pPr>
+      <w:r>
         <w:rPr>
           <w:rFonts w:ascii="Courier New" w:hAnsi="Courier New" w:cs="Courier New"/>
           <w:sz w:val="20"/>
           <w:szCs w:val="20"/>
           <w:lang w:val="sv-SE" w:eastAsia="sv-SE"/>
         </w:rPr>
-      </w:pPr>
+        <w:t xml:space="preserve">  "@id": "https://myonerecordserver</w:t>
+      </w:r>
       <w:r>
         <w:rPr>
           <w:rFonts w:ascii="Courier New" w:hAnsi="Courier New" w:cs="Courier New"/>
@@ -12863,1447 +12860,1444 @@
           <w:szCs w:val="20"/>
           <w:lang w:val="sv-SE" w:eastAsia="sv-SE"/>
         </w:rPr>
-        <w:t xml:space="preserve">  "company": {</w:t>
-      </w:r>
-    </w:p>
-    <w:p>
-      <w:pPr>
+        <w:t>.org</w:t>
+      </w:r>
+      <w:r>
         <w:rPr>
           <w:rFonts w:ascii="Courier New" w:hAnsi="Courier New" w:cs="Courier New"/>
           <w:sz w:val="20"/>
           <w:szCs w:val="20"/>
           <w:lang w:val="sv-SE" w:eastAsia="sv-SE"/>
         </w:rPr>
-      </w:pPr>
-      <w:r>
+        <w:t>/my_license_plate",</w:t>
+      </w:r>
+    </w:p>
+    <w:p>
+      <w:pPr>
         <w:rPr>
           <w:rFonts w:ascii="Courier New" w:hAnsi="Courier New" w:cs="Courier New"/>
           <w:sz w:val="20"/>
           <w:szCs w:val="20"/>
           <w:lang w:val="sv-SE" w:eastAsia="sv-SE"/>
         </w:rPr>
-        <w:t xml:space="preserve">     "@type": "Company",</w:t>
-      </w:r>
-    </w:p>
-    <w:p>
-      <w:pPr>
+      </w:pPr>
+      <w:r>
         <w:rPr>
           <w:rFonts w:ascii="Courier New" w:hAnsi="Courier New" w:cs="Courier New"/>
           <w:sz w:val="20"/>
           <w:szCs w:val="20"/>
           <w:lang w:val="sv-SE" w:eastAsia="sv-SE"/>
         </w:rPr>
-      </w:pPr>
-      <w:r>
+        <w:t xml:space="preserve">  "@type": "ServerInformation",</w:t>
+      </w:r>
+    </w:p>
+    <w:p>
+      <w:pPr>
         <w:rPr>
           <w:rFonts w:ascii="Courier New" w:hAnsi="Courier New" w:cs="Courier New"/>
           <w:sz w:val="20"/>
           <w:szCs w:val="20"/>
           <w:lang w:val="sv-SE" w:eastAsia="sv-SE"/>
         </w:rPr>
-        <w:t xml:space="preserve">     "name": "text",</w:t>
-      </w:r>
-    </w:p>
-    <w:p>
-      <w:pPr>
+      </w:pPr>
+      <w:r>
         <w:rPr>
           <w:rFonts w:ascii="Courier New" w:hAnsi="Courier New" w:cs="Courier New"/>
           <w:sz w:val="20"/>
           <w:szCs w:val="20"/>
           <w:lang w:val="sv-SE" w:eastAsia="sv-SE"/>
         </w:rPr>
-      </w:pPr>
-      <w:r>
+        <w:t xml:space="preserve">  "company": {</w:t>
+      </w:r>
+    </w:p>
+    <w:p>
+      <w:pPr>
         <w:rPr>
           <w:rFonts w:ascii="Courier New" w:hAnsi="Courier New" w:cs="Courier New"/>
           <w:sz w:val="20"/>
           <w:szCs w:val="20"/>
           <w:lang w:val="sv-SE" w:eastAsia="sv-SE"/>
         </w:rPr>
-        <w:t xml:space="preserve">     "IATACargoAgentCode": "numeric",</w:t>
-      </w:r>
-    </w:p>
-    <w:p>
-      <w:pPr>
+      </w:pPr>
+      <w:r>
         <w:rPr>
           <w:rFonts w:ascii="Courier New" w:hAnsi="Courier New" w:cs="Courier New"/>
           <w:sz w:val="20"/>
           <w:szCs w:val="20"/>
           <w:lang w:val="sv-SE" w:eastAsia="sv-SE"/>
         </w:rPr>
-      </w:pPr>
-      <w:r>
+        <w:t xml:space="preserve">     "@type": "Company",</w:t>
+      </w:r>
+    </w:p>
+    <w:p>
+      <w:pPr>
         <w:rPr>
           <w:rFonts w:ascii="Courier New" w:hAnsi="Courier New" w:cs="Courier New"/>
           <w:sz w:val="20"/>
           <w:szCs w:val="20"/>
           <w:lang w:val="sv-SE" w:eastAsia="sv-SE"/>
         </w:rPr>
-        <w:t xml:space="preserve">     "branch": [{</w:t>
-      </w:r>
-    </w:p>
-    <w:p>
-      <w:pPr>
+      </w:pPr>
+      <w:r>
         <w:rPr>
           <w:rFonts w:ascii="Courier New" w:hAnsi="Courier New" w:cs="Courier New"/>
           <w:sz w:val="20"/>
           <w:szCs w:val="20"/>
           <w:lang w:val="sv-SE" w:eastAsia="sv-SE"/>
         </w:rPr>
-      </w:pPr>
-      <w:r>
+        <w:t xml:space="preserve">     "name": "text",</w:t>
+      </w:r>
+    </w:p>
+    <w:p>
+      <w:pPr>
         <w:rPr>
           <w:rFonts w:ascii="Courier New" w:hAnsi="Courier New" w:cs="Courier New"/>
           <w:sz w:val="20"/>
           <w:szCs w:val="20"/>
           <w:lang w:val="sv-SE" w:eastAsia="sv-SE"/>
         </w:rPr>
-        <w:t xml:space="preserve">        "branchName": "text",</w:t>
-      </w:r>
-    </w:p>
-    <w:p>
-      <w:pPr>
+      </w:pPr>
+      <w:r>
         <w:rPr>
           <w:rFonts w:ascii="Courier New" w:hAnsi="Courier New" w:cs="Courier New"/>
           <w:sz w:val="20"/>
           <w:szCs w:val="20"/>
           <w:lang w:val="sv-SE" w:eastAsia="sv-SE"/>
         </w:rPr>
-      </w:pPr>
-      <w:r>
+        <w:t xml:space="preserve">     "IATACargoAgentCode": "numeric",</w:t>
+      </w:r>
+    </w:p>
+    <w:p>
+      <w:pPr>
         <w:rPr>
           <w:rFonts w:ascii="Courier New" w:hAnsi="Courier New" w:cs="Courier New"/>
           <w:sz w:val="20"/>
           <w:szCs w:val="20"/>
           <w:lang w:val="sv-SE" w:eastAsia="sv-SE"/>
         </w:rPr>
-        <w:t xml:space="preserve">        "IATACargoAgentLocationIdentifier": "numeric",</w:t>
-      </w:r>
-    </w:p>
-    <w:p>
-      <w:pPr>
+      </w:pPr>
+      <w:r>
         <w:rPr>
           <w:rFonts w:ascii="Courier New" w:hAnsi="Courier New" w:cs="Courier New"/>
           <w:sz w:val="20"/>
           <w:szCs w:val="20"/>
           <w:lang w:val="sv-SE" w:eastAsia="sv-SE"/>
         </w:rPr>
-      </w:pPr>
-      <w:r>
+        <w:t xml:space="preserve">     "branch": [{</w:t>
+      </w:r>
+    </w:p>
+    <w:p>
+      <w:pPr>
         <w:rPr>
           <w:rFonts w:ascii="Courier New" w:hAnsi="Courier New" w:cs="Courier New"/>
           <w:sz w:val="20"/>
           <w:szCs w:val="20"/>
           <w:lang w:val="sv-SE" w:eastAsia="sv-SE"/>
         </w:rPr>
-        <w:t xml:space="preserve">        "otherIdentifier": [{</w:t>
-      </w:r>
-    </w:p>
-    <w:p>
-      <w:pPr>
+      </w:pPr>
+      <w:r>
         <w:rPr>
           <w:rFonts w:ascii="Courier New" w:hAnsi="Courier New" w:cs="Courier New"/>
           <w:sz w:val="20"/>
           <w:szCs w:val="20"/>
           <w:lang w:val="sv-SE" w:eastAsia="sv-SE"/>
         </w:rPr>
-      </w:pPr>
-      <w:r>
+        <w:t xml:space="preserve">        "branchName": "text",</w:t>
+      </w:r>
+    </w:p>
+    <w:p>
+      <w:pPr>
         <w:rPr>
           <w:rFonts w:ascii="Courier New" w:hAnsi="Courier New" w:cs="Courier New"/>
           <w:sz w:val="20"/>
           <w:szCs w:val="20"/>
           <w:lang w:val="sv-SE" w:eastAsia="sv-SE"/>
         </w:rPr>
-        <w:t xml:space="preserve">           "identifierName": "text",</w:t>
-      </w:r>
-    </w:p>
-    <w:p>
-      <w:pPr>
+      </w:pPr>
+      <w:r>
         <w:rPr>
           <w:rFonts w:ascii="Courier New" w:hAnsi="Courier New" w:cs="Courier New"/>
           <w:sz w:val="20"/>
           <w:szCs w:val="20"/>
           <w:lang w:val="sv-SE" w:eastAsia="sv-SE"/>
         </w:rPr>
-      </w:pPr>
-      <w:r>
+        <w:t xml:space="preserve">        "IATACargoAgentLocationIdentifier": "numeric",</w:t>
+      </w:r>
+    </w:p>
+    <w:p>
+      <w:pPr>
         <w:rPr>
           <w:rFonts w:ascii="Courier New" w:hAnsi="Courier New" w:cs="Courier New"/>
           <w:sz w:val="20"/>
           <w:szCs w:val="20"/>
           <w:lang w:val="sv-SE" w:eastAsia="sv-SE"/>
         </w:rPr>
-        <w:t xml:space="preserve">           "identifer": "text"</w:t>
-      </w:r>
-    </w:p>
-    <w:p>
-      <w:pPr>
+      </w:pPr>
+      <w:r>
         <w:rPr>
           <w:rFonts w:ascii="Courier New" w:hAnsi="Courier New" w:cs="Courier New"/>
           <w:sz w:val="20"/>
           <w:szCs w:val="20"/>
           <w:lang w:val="sv-SE" w:eastAsia="sv-SE"/>
         </w:rPr>
-      </w:pPr>
-      <w:r>
+        <w:t xml:space="preserve">        "otherIdentifier": [{</w:t>
+      </w:r>
+    </w:p>
+    <w:p>
+      <w:pPr>
         <w:rPr>
           <w:rFonts w:ascii="Courier New" w:hAnsi="Courier New" w:cs="Courier New"/>
           <w:sz w:val="20"/>
           <w:szCs w:val="20"/>
           <w:lang w:val="sv-SE" w:eastAsia="sv-SE"/>
         </w:rPr>
-        <w:t xml:space="preserve">        }],</w:t>
-      </w:r>
-    </w:p>
-    <w:p>
-      <w:pPr>
+      </w:pPr>
+      <w:r>
         <w:rPr>
           <w:rFonts w:ascii="Courier New" w:hAnsi="Courier New" w:cs="Courier New"/>
           <w:sz w:val="20"/>
           <w:szCs w:val="20"/>
           <w:lang w:val="sv-SE" w:eastAsia="sv-SE"/>
         </w:rPr>
-      </w:pPr>
-      <w:r>
+        <w:t xml:space="preserve">           "identifierName": "text",</w:t>
+      </w:r>
+    </w:p>
+    <w:p>
+      <w:pPr>
         <w:rPr>
           <w:rFonts w:ascii="Courier New" w:hAnsi="Courier New" w:cs="Courier New"/>
           <w:sz w:val="20"/>
           <w:szCs w:val="20"/>
           <w:lang w:val="sv-SE" w:eastAsia="sv-SE"/>
         </w:rPr>
-        <w:t xml:space="preserve">        "location": {</w:t>
-      </w:r>
-    </w:p>
-    <w:p>
-      <w:pPr>
+      </w:pPr>
+      <w:r>
         <w:rPr>
           <w:rFonts w:ascii="Courier New" w:hAnsi="Courier New" w:cs="Courier New"/>
           <w:sz w:val="20"/>
           <w:szCs w:val="20"/>
           <w:lang w:val="sv-SE" w:eastAsia="sv-SE"/>
         </w:rPr>
-      </w:pPr>
-      <w:r>
+        <w:t xml:space="preserve">           "identifer": "text"</w:t>
+      </w:r>
+    </w:p>
+    <w:p>
+      <w:pPr>
         <w:rPr>
           <w:rFonts w:ascii="Courier New" w:hAnsi="Courier New" w:cs="Courier New"/>
           <w:sz w:val="20"/>
           <w:szCs w:val="20"/>
           <w:lang w:val="sv-SE" w:eastAsia="sv-SE"/>
         </w:rPr>
-        <w:t xml:space="preserve">           "@type": "Location",</w:t>
-      </w:r>
-    </w:p>
-    <w:p>
-      <w:pPr>
+      </w:pPr>
+      <w:r>
         <w:rPr>
           <w:rFonts w:ascii="Courier New" w:hAnsi="Courier New" w:cs="Courier New"/>
           <w:sz w:val="20"/>
           <w:szCs w:val="20"/>
           <w:lang w:val="sv-SE" w:eastAsia="sv-SE"/>
         </w:rPr>
-      </w:pPr>
-      <w:r>
+        <w:t xml:space="preserve">        }],</w:t>
+      </w:r>
+    </w:p>
+    <w:p>
+      <w:pPr>
         <w:rPr>
           <w:rFonts w:ascii="Courier New" w:hAnsi="Courier New" w:cs="Courier New"/>
           <w:sz w:val="20"/>
           <w:szCs w:val="20"/>
           <w:lang w:val="sv-SE" w:eastAsia="sv-SE"/>
         </w:rPr>
-        <w:t xml:space="preserve">           "type": "text",</w:t>
-      </w:r>
-    </w:p>
-    <w:p>
-      <w:pPr>
+      </w:pPr>
+      <w:r>
         <w:rPr>
           <w:rFonts w:ascii="Courier New" w:hAnsi="Courier New" w:cs="Courier New"/>
           <w:sz w:val="20"/>
           <w:szCs w:val="20"/>
           <w:lang w:val="sv-SE" w:eastAsia="sv-SE"/>
         </w:rPr>
-      </w:pPr>
-      <w:r>
+        <w:t xml:space="preserve">        "location": {</w:t>
+      </w:r>
+    </w:p>
+    <w:p>
+      <w:pPr>
         <w:rPr>
           <w:rFonts w:ascii="Courier New" w:hAnsi="Courier New" w:cs="Courier New"/>
           <w:sz w:val="20"/>
           <w:szCs w:val="20"/>
           <w:lang w:val="sv-SE" w:eastAsia="sv-SE"/>
         </w:rPr>
-        <w:t xml:space="preserve">           "code": "text",</w:t>
-      </w:r>
-    </w:p>
-    <w:p>
-      <w:pPr>
+      </w:pPr>
+      <w:r>
         <w:rPr>
           <w:rFonts w:ascii="Courier New" w:hAnsi="Courier New" w:cs="Courier New"/>
           <w:sz w:val="20"/>
           <w:szCs w:val="20"/>
           <w:lang w:val="sv-SE" w:eastAsia="sv-SE"/>
         </w:rPr>
-      </w:pPr>
-      <w:r>
+        <w:t xml:space="preserve">           "@type": "Location",</w:t>
+      </w:r>
+    </w:p>
+    <w:p>
+      <w:pPr>
         <w:rPr>
           <w:rFonts w:ascii="Courier New" w:hAnsi="Courier New" w:cs="Courier New"/>
           <w:sz w:val="20"/>
           <w:szCs w:val="20"/>
           <w:lang w:val="sv-SE" w:eastAsia="sv-SE"/>
         </w:rPr>
-        <w:t xml:space="preserve">           "name": "text",</w:t>
-      </w:r>
-    </w:p>
-    <w:p>
-      <w:pPr>
+      </w:pPr>
+      <w:r>
         <w:rPr>
           <w:rFonts w:ascii="Courier New" w:hAnsi="Courier New" w:cs="Courier New"/>
           <w:sz w:val="20"/>
           <w:szCs w:val="20"/>
           <w:lang w:val="sv-SE" w:eastAsia="sv-SE"/>
         </w:rPr>
-      </w:pPr>
-      <w:r>
+        <w:t xml:space="preserve">           "type": "text",</w:t>
+      </w:r>
+    </w:p>
+    <w:p>
+      <w:pPr>
         <w:rPr>
           <w:rFonts w:ascii="Courier New" w:hAnsi="Courier New" w:cs="Courier New"/>
           <w:sz w:val="20"/>
           <w:szCs w:val="20"/>
           <w:lang w:val="sv-SE" w:eastAsia="sv-SE"/>
         </w:rPr>
-        <w:t xml:space="preserve">           "geoLocation": {</w:t>
-      </w:r>
-    </w:p>
-    <w:p>
-      <w:pPr>
+      </w:pPr>
+      <w:r>
         <w:rPr>
           <w:rFonts w:ascii="Courier New" w:hAnsi="Courier New" w:cs="Courier New"/>
           <w:sz w:val="20"/>
           <w:szCs w:val="20"/>
           <w:lang w:val="sv-SE" w:eastAsia="sv-SE"/>
         </w:rPr>
-      </w:pPr>
-      <w:r>
+        <w:t xml:space="preserve">           "code": "text",</w:t>
+      </w:r>
+    </w:p>
+    <w:p>
+      <w:pPr>
         <w:rPr>
           <w:rFonts w:ascii="Courier New" w:hAnsi="Courier New" w:cs="Courier New"/>
           <w:sz w:val="20"/>
           <w:szCs w:val="20"/>
           <w:lang w:val="sv-SE" w:eastAsia="sv-SE"/>
         </w:rPr>
-        <w:t xml:space="preserve">             "@type": "GeoLocation",</w:t>
-      </w:r>
-    </w:p>
-    <w:p>
-      <w:pPr>
+      </w:pPr>
+      <w:r>
         <w:rPr>
           <w:rFonts w:ascii="Courier New" w:hAnsi="Courier New" w:cs="Courier New"/>
           <w:sz w:val="20"/>
           <w:szCs w:val="20"/>
           <w:lang w:val="sv-SE" w:eastAsia="sv-SE"/>
         </w:rPr>
-      </w:pPr>
-      <w:r>
+        <w:t xml:space="preserve">           "name": "text",</w:t>
+      </w:r>
+    </w:p>
+    <w:p>
+      <w:pPr>
         <w:rPr>
           <w:rFonts w:ascii="Courier New" w:hAnsi="Courier New" w:cs="Courier New"/>
           <w:sz w:val="20"/>
           <w:szCs w:val="20"/>
           <w:lang w:val="sv-SE" w:eastAsia="sv-SE"/>
         </w:rPr>
-        <w:t xml:space="preserve">             "latitude": {</w:t>
-      </w:r>
-    </w:p>
-    <w:p>
-      <w:pPr>
+      </w:pPr>
+      <w:r>
         <w:rPr>
           <w:rFonts w:ascii="Courier New" w:hAnsi="Courier New" w:cs="Courier New"/>
           <w:sz w:val="20"/>
           <w:szCs w:val="20"/>
           <w:lang w:val="sv-SE" w:eastAsia="sv-SE"/>
         </w:rPr>
-      </w:pPr>
-      <w:r>
+        <w:t xml:space="preserve">           "geoLocation": {</w:t>
+      </w:r>
+    </w:p>
+    <w:p>
+      <w:pPr>
         <w:rPr>
           <w:rFonts w:ascii="Courier New" w:hAnsi="Courier New" w:cs="Courier New"/>
           <w:sz w:val="20"/>
           <w:szCs w:val="20"/>
           <w:lang w:val="sv-SE" w:eastAsia="sv-SE"/>
         </w:rPr>
-        <w:t xml:space="preserve">               "@type": "Value",</w:t>
-      </w:r>
-    </w:p>
-    <w:p>
-      <w:pPr>
+      </w:pPr>
+      <w:r>
         <w:rPr>
           <w:rFonts w:ascii="Courier New" w:hAnsi="Courier New" w:cs="Courier New"/>
           <w:sz w:val="20"/>
           <w:szCs w:val="20"/>
           <w:lang w:val="sv-SE" w:eastAsia="sv-SE"/>
         </w:rPr>
-      </w:pPr>
-      <w:r>
+        <w:t xml:space="preserve">             "@type": "GeoLocation",</w:t>
+      </w:r>
+    </w:p>
+    <w:p>
+      <w:pPr>
         <w:rPr>
           <w:rFonts w:ascii="Courier New" w:hAnsi="Courier New" w:cs="Courier New"/>
           <w:sz w:val="20"/>
           <w:szCs w:val="20"/>
           <w:lang w:val="sv-SE" w:eastAsia="sv-SE"/>
         </w:rPr>
-        <w:t xml:space="preserve">               "value": "text",</w:t>
-      </w:r>
-    </w:p>
-    <w:p>
-      <w:pPr>
+      </w:pPr>
+      <w:r>
         <w:rPr>
           <w:rFonts w:ascii="Courier New" w:hAnsi="Courier New" w:cs="Courier New"/>
           <w:sz w:val="20"/>
           <w:szCs w:val="20"/>
           <w:lang w:val="sv-SE" w:eastAsia="sv-SE"/>
         </w:rPr>
-      </w:pPr>
-      <w:r>
+        <w:t xml:space="preserve">             "latitude": {</w:t>
+      </w:r>
+    </w:p>
+    <w:p>
+      <w:pPr>
         <w:rPr>
           <w:rFonts w:ascii="Courier New" w:hAnsi="Courier New" w:cs="Courier New"/>
           <w:sz w:val="20"/>
           <w:szCs w:val="20"/>
           <w:lang w:val="sv-SE" w:eastAsia="sv-SE"/>
         </w:rPr>
-        <w:t xml:space="preserve">               "unit": "text"</w:t>
-      </w:r>
-    </w:p>
-    <w:p>
-      <w:pPr>
+      </w:pPr>
+      <w:r>
         <w:rPr>
           <w:rFonts w:ascii="Courier New" w:hAnsi="Courier New" w:cs="Courier New"/>
           <w:sz w:val="20"/>
           <w:szCs w:val="20"/>
           <w:lang w:val="sv-SE" w:eastAsia="sv-SE"/>
         </w:rPr>
-      </w:pPr>
-      <w:r>
+        <w:t xml:space="preserve">               "@type": "Value",</w:t>
+      </w:r>
+    </w:p>
+    <w:p>
+      <w:pPr>
         <w:rPr>
           <w:rFonts w:ascii="Courier New" w:hAnsi="Courier New" w:cs="Courier New"/>
           <w:sz w:val="20"/>
           <w:szCs w:val="20"/>
           <w:lang w:val="sv-SE" w:eastAsia="sv-SE"/>
         </w:rPr>
-        <w:t xml:space="preserve">             },</w:t>
-      </w:r>
-    </w:p>
-    <w:p>
-      <w:pPr>
+      </w:pPr>
+      <w:r>
         <w:rPr>
           <w:rFonts w:ascii="Courier New" w:hAnsi="Courier New" w:cs="Courier New"/>
           <w:sz w:val="20"/>
           <w:szCs w:val="20"/>
           <w:lang w:val="sv-SE" w:eastAsia="sv-SE"/>
         </w:rPr>
-      </w:pPr>
-      <w:r>
+        <w:t xml:space="preserve">               "value": "text",</w:t>
+      </w:r>
+    </w:p>
+    <w:p>
+      <w:pPr>
         <w:rPr>
           <w:rFonts w:ascii="Courier New" w:hAnsi="Courier New" w:cs="Courier New"/>
           <w:sz w:val="20"/>
           <w:szCs w:val="20"/>
           <w:lang w:val="sv-SE" w:eastAsia="sv-SE"/>
         </w:rPr>
-        <w:t xml:space="preserve">             "longitude": {</w:t>
-      </w:r>
-    </w:p>
-    <w:p>
-      <w:pPr>
+      </w:pPr>
+      <w:r>
         <w:rPr>
           <w:rFonts w:ascii="Courier New" w:hAnsi="Courier New" w:cs="Courier New"/>
           <w:sz w:val="20"/>
           <w:szCs w:val="20"/>
           <w:lang w:val="sv-SE" w:eastAsia="sv-SE"/>
         </w:rPr>
-      </w:pPr>
-      <w:r>
+        <w:t xml:space="preserve">               "unit": "text"</w:t>
+      </w:r>
+    </w:p>
+    <w:p>
+      <w:pPr>
         <w:rPr>
           <w:rFonts w:ascii="Courier New" w:hAnsi="Courier New" w:cs="Courier New"/>
           <w:sz w:val="20"/>
           <w:szCs w:val="20"/>
           <w:lang w:val="sv-SE" w:eastAsia="sv-SE"/>
         </w:rPr>
-        <w:t xml:space="preserve">               "@type": "Value",</w:t>
-      </w:r>
-    </w:p>
-    <w:p>
-      <w:pPr>
+      </w:pPr>
+      <w:r>
         <w:rPr>
           <w:rFonts w:ascii="Courier New" w:hAnsi="Courier New" w:cs="Courier New"/>
           <w:sz w:val="20"/>
           <w:szCs w:val="20"/>
           <w:lang w:val="sv-SE" w:eastAsia="sv-SE"/>
         </w:rPr>
-      </w:pPr>
-      <w:r>
+        <w:t xml:space="preserve">             },</w:t>
+      </w:r>
+    </w:p>
+    <w:p>
+      <w:pPr>
         <w:rPr>
           <w:rFonts w:ascii="Courier New" w:hAnsi="Courier New" w:cs="Courier New"/>
           <w:sz w:val="20"/>
           <w:szCs w:val="20"/>
           <w:lang w:val="sv-SE" w:eastAsia="sv-SE"/>
         </w:rPr>
-        <w:t xml:space="preserve">               "value": "text",</w:t>
-      </w:r>
-    </w:p>
-    <w:p>
-      <w:pPr>
+      </w:pPr>
+      <w:r>
         <w:rPr>
           <w:rFonts w:ascii="Courier New" w:hAnsi="Courier New" w:cs="Courier New"/>
           <w:sz w:val="20"/>
           <w:szCs w:val="20"/>
           <w:lang w:val="sv-SE" w:eastAsia="sv-SE"/>
         </w:rPr>
-      </w:pPr>
-      <w:r>
+        <w:t xml:space="preserve">             "longitude": {</w:t>
+      </w:r>
+    </w:p>
+    <w:p>
+      <w:pPr>
         <w:rPr>
           <w:rFonts w:ascii="Courier New" w:hAnsi="Courier New" w:cs="Courier New"/>
           <w:sz w:val="20"/>
           <w:szCs w:val="20"/>
           <w:lang w:val="sv-SE" w:eastAsia="sv-SE"/>
         </w:rPr>
-        <w:t xml:space="preserve">               "unit": "text"</w:t>
-      </w:r>
-    </w:p>
-    <w:p>
-      <w:pPr>
+      </w:pPr>
+      <w:r>
         <w:rPr>
           <w:rFonts w:ascii="Courier New" w:hAnsi="Courier New" w:cs="Courier New"/>
           <w:sz w:val="20"/>
           <w:szCs w:val="20"/>
           <w:lang w:val="sv-SE" w:eastAsia="sv-SE"/>
         </w:rPr>
-      </w:pPr>
-      <w:r>
+        <w:t xml:space="preserve">               "@type": "Value",</w:t>
+      </w:r>
+    </w:p>
+    <w:p>
+      <w:pPr>
         <w:rPr>
           <w:rFonts w:ascii="Courier New" w:hAnsi="Courier New" w:cs="Courier New"/>
           <w:sz w:val="20"/>
           <w:szCs w:val="20"/>
           <w:lang w:val="sv-SE" w:eastAsia="sv-SE"/>
         </w:rPr>
-        <w:t xml:space="preserve">             },</w:t>
-      </w:r>
-    </w:p>
-    <w:p>
-      <w:pPr>
+      </w:pPr>
+      <w:r>
         <w:rPr>
           <w:rFonts w:ascii="Courier New" w:hAnsi="Courier New" w:cs="Courier New"/>
           <w:sz w:val="20"/>
           <w:szCs w:val="20"/>
           <w:lang w:val="sv-SE" w:eastAsia="sv-SE"/>
         </w:rPr>
-      </w:pPr>
-      <w:r>
+        <w:t xml:space="preserve">               "value": "text",</w:t>
+      </w:r>
+    </w:p>
+    <w:p>
+      <w:pPr>
         <w:rPr>
           <w:rFonts w:ascii="Courier New" w:hAnsi="Courier New" w:cs="Courier New"/>
           <w:sz w:val="20"/>
           <w:szCs w:val="20"/>
           <w:lang w:val="sv-SE" w:eastAsia="sv-SE"/>
         </w:rPr>
-        <w:t xml:space="preserve">             "elevation": {</w:t>
-      </w:r>
-    </w:p>
-    <w:p>
-      <w:pPr>
+      </w:pPr>
+      <w:r>
         <w:rPr>
           <w:rFonts w:ascii="Courier New" w:hAnsi="Courier New" w:cs="Courier New"/>
           <w:sz w:val="20"/>
           <w:szCs w:val="20"/>
           <w:lang w:val="sv-SE" w:eastAsia="sv-SE"/>
         </w:rPr>
-      </w:pPr>
-      <w:r>
+        <w:t xml:space="preserve">               "unit": "text"</w:t>
+      </w:r>
+    </w:p>
+    <w:p>
+      <w:pPr>
         <w:rPr>
           <w:rFonts w:ascii="Courier New" w:hAnsi="Courier New" w:cs="Courier New"/>
           <w:sz w:val="20"/>
           <w:szCs w:val="20"/>
           <w:lang w:val="sv-SE" w:eastAsia="sv-SE"/>
         </w:rPr>
-        <w:t xml:space="preserve">               "@type": "Value",</w:t>
-      </w:r>
-    </w:p>
-    <w:p>
-      <w:pPr>
+      </w:pPr>
+      <w:r>
         <w:rPr>
           <w:rFonts w:ascii="Courier New" w:hAnsi="Courier New" w:cs="Courier New"/>
           <w:sz w:val="20"/>
           <w:szCs w:val="20"/>
           <w:lang w:val="sv-SE" w:eastAsia="sv-SE"/>
         </w:rPr>
-      </w:pPr>
-      <w:r>
+        <w:t xml:space="preserve">             },</w:t>
+      </w:r>
+    </w:p>
+    <w:p>
+      <w:pPr>
         <w:rPr>
           <w:rFonts w:ascii="Courier New" w:hAnsi="Courier New" w:cs="Courier New"/>
           <w:sz w:val="20"/>
           <w:szCs w:val="20"/>
           <w:lang w:val="sv-SE" w:eastAsia="sv-SE"/>
         </w:rPr>
-        <w:t xml:space="preserve">               "value": "text",</w:t>
-      </w:r>
-    </w:p>
-    <w:p>
-      <w:pPr>
+      </w:pPr>
+      <w:r>
         <w:rPr>
           <w:rFonts w:ascii="Courier New" w:hAnsi="Courier New" w:cs="Courier New"/>
           <w:sz w:val="20"/>
           <w:szCs w:val="20"/>
           <w:lang w:val="sv-SE" w:eastAsia="sv-SE"/>
         </w:rPr>
-      </w:pPr>
-      <w:r>
+        <w:t xml:space="preserve">             "elevation": {</w:t>
+      </w:r>
+    </w:p>
+    <w:p>
+      <w:pPr>
         <w:rPr>
           <w:rFonts w:ascii="Courier New" w:hAnsi="Courier New" w:cs="Courier New"/>
           <w:sz w:val="20"/>
           <w:szCs w:val="20"/>
           <w:lang w:val="sv-SE" w:eastAsia="sv-SE"/>
         </w:rPr>
-        <w:t xml:space="preserve">               "unit": "text"</w:t>
-      </w:r>
-    </w:p>
-    <w:p>
-      <w:pPr>
+      </w:pPr>
+      <w:r>
         <w:rPr>
           <w:rFonts w:ascii="Courier New" w:hAnsi="Courier New" w:cs="Courier New"/>
           <w:sz w:val="20"/>
           <w:szCs w:val="20"/>
           <w:lang w:val="sv-SE" w:eastAsia="sv-SE"/>
         </w:rPr>
-      </w:pPr>
-      <w:r>
+        <w:t xml:space="preserve">               "@type": "Value",</w:t>
+      </w:r>
+    </w:p>
+    <w:p>
+      <w:pPr>
         <w:rPr>
           <w:rFonts w:ascii="Courier New" w:hAnsi="Courier New" w:cs="Courier New"/>
           <w:sz w:val="20"/>
           <w:szCs w:val="20"/>
           <w:lang w:val="sv-SE" w:eastAsia="sv-SE"/>
         </w:rPr>
-        <w:t xml:space="preserve">             }</w:t>
-      </w:r>
-    </w:p>
-    <w:p>
-      <w:pPr>
+      </w:pPr>
+      <w:r>
         <w:rPr>
           <w:rFonts w:ascii="Courier New" w:hAnsi="Courier New" w:cs="Courier New"/>
           <w:sz w:val="20"/>
           <w:szCs w:val="20"/>
           <w:lang w:val="sv-SE" w:eastAsia="sv-SE"/>
         </w:rPr>
-      </w:pPr>
-      <w:r>
+        <w:t xml:space="preserve">               "value": "text",</w:t>
+      </w:r>
+    </w:p>
+    <w:p>
+      <w:pPr>
         <w:rPr>
           <w:rFonts w:ascii="Courier New" w:hAnsi="Courier New" w:cs="Courier New"/>
           <w:sz w:val="20"/>
           <w:szCs w:val="20"/>
           <w:lang w:val="sv-SE" w:eastAsia="sv-SE"/>
         </w:rPr>
-        <w:t xml:space="preserve">           },</w:t>
-      </w:r>
-    </w:p>
-    <w:p>
-      <w:pPr>
+      </w:pPr>
+      <w:r>
         <w:rPr>
           <w:rFonts w:ascii="Courier New" w:hAnsi="Courier New" w:cs="Courier New"/>
           <w:sz w:val="20"/>
           <w:szCs w:val="20"/>
           <w:lang w:val="sv-SE" w:eastAsia="sv-SE"/>
         </w:rPr>
-      </w:pPr>
-      <w:r>
+        <w:t xml:space="preserve">               "unit": "text"</w:t>
+      </w:r>
+    </w:p>
+    <w:p>
+      <w:pPr>
         <w:rPr>
           <w:rFonts w:ascii="Courier New" w:hAnsi="Courier New" w:cs="Courier New"/>
           <w:sz w:val="20"/>
           <w:szCs w:val="20"/>
           <w:lang w:val="sv-SE" w:eastAsia="sv-SE"/>
         </w:rPr>
-        <w:t xml:space="preserve">           "address": {</w:t>
-      </w:r>
-    </w:p>
-    <w:p>
-      <w:pPr>
+      </w:pPr>
+      <w:r>
         <w:rPr>
           <w:rFonts w:ascii="Courier New" w:hAnsi="Courier New" w:cs="Courier New"/>
           <w:sz w:val="20"/>
           <w:szCs w:val="20"/>
           <w:lang w:val="sv-SE" w:eastAsia="sv-SE"/>
         </w:rPr>
-      </w:pPr>
-      <w:r>
+        <w:t xml:space="preserve">             }</w:t>
+      </w:r>
+    </w:p>
+    <w:p>
+      <w:pPr>
         <w:rPr>
           <w:rFonts w:ascii="Courier New" w:hAnsi="Courier New" w:cs="Courier New"/>
           <w:sz w:val="20"/>
           <w:szCs w:val="20"/>
           <w:lang w:val="sv-SE" w:eastAsia="sv-SE"/>
         </w:rPr>
-        <w:t xml:space="preserve">             "@type": "Address",</w:t>
-      </w:r>
-    </w:p>
-    <w:p>
-      <w:pPr>
+      </w:pPr>
+      <w:r>
         <w:rPr>
           <w:rFonts w:ascii="Courier New" w:hAnsi="Courier New" w:cs="Courier New"/>
           <w:sz w:val="20"/>
           <w:szCs w:val="20"/>
           <w:lang w:val="sv-SE" w:eastAsia="sv-SE"/>
         </w:rPr>
-      </w:pPr>
-      <w:r>
+        <w:t xml:space="preserve">           },</w:t>
+      </w:r>
+    </w:p>
+    <w:p>
+      <w:pPr>
         <w:rPr>
           <w:rFonts w:ascii="Courier New" w:hAnsi="Courier New" w:cs="Courier New"/>
           <w:sz w:val="20"/>
           <w:szCs w:val="20"/>
           <w:lang w:val="sv-SE" w:eastAsia="sv-SE"/>
         </w:rPr>
-        <w:t xml:space="preserve">             "street": "text",</w:t>
-      </w:r>
-    </w:p>
-    <w:p>
-      <w:pPr>
+      </w:pPr>
+      <w:r>
         <w:rPr>
           <w:rFonts w:ascii="Courier New" w:hAnsi="Courier New" w:cs="Courier New"/>
           <w:sz w:val="20"/>
           <w:szCs w:val="20"/>
           <w:lang w:val="sv-SE" w:eastAsia="sv-SE"/>
         </w:rPr>
-      </w:pPr>
-      <w:r>
+        <w:t xml:space="preserve">           "address": {</w:t>
+      </w:r>
+    </w:p>
+    <w:p>
+      <w:pPr>
         <w:rPr>
           <w:rFonts w:ascii="Courier New" w:hAnsi="Courier New" w:cs="Courier New"/>
           <w:sz w:val="20"/>
           <w:szCs w:val="20"/>
           <w:lang w:val="sv-SE" w:eastAsia="sv-SE"/>
         </w:rPr>
-        <w:t xml:space="preserve">             "POBox": "text",</w:t>
-      </w:r>
-    </w:p>
-    <w:p>
-      <w:pPr>
+      </w:pPr>
+      <w:r>
         <w:rPr>
           <w:rFonts w:ascii="Courier New" w:hAnsi="Courier New" w:cs="Courier New"/>
           <w:sz w:val="20"/>
           <w:szCs w:val="20"/>
           <w:lang w:val="sv-SE" w:eastAsia="sv-SE"/>
         </w:rPr>
-      </w:pPr>
-      <w:r>
+        <w:t xml:space="preserve">             "@type": "Address",</w:t>
+      </w:r>
+    </w:p>
+    <w:p>
+      <w:pPr>
         <w:rPr>
           <w:rFonts w:ascii="Courier New" w:hAnsi="Courier New" w:cs="Courier New"/>
           <w:sz w:val="20"/>
           <w:szCs w:val="20"/>
           <w:lang w:val="sv-SE" w:eastAsia="sv-SE"/>
         </w:rPr>
-        <w:t xml:space="preserve">             "postalCode": "text",</w:t>
-      </w:r>
-    </w:p>
-    <w:p>
-      <w:pPr>
+      </w:pPr>
+      <w:r>
         <w:rPr>
           <w:rFonts w:ascii="Courier New" w:hAnsi="Courier New" w:cs="Courier New"/>
           <w:sz w:val="20"/>
           <w:szCs w:val="20"/>
           <w:lang w:val="sv-SE" w:eastAsia="sv-SE"/>
         </w:rPr>
-      </w:pPr>
-      <w:r>
+        <w:t xml:space="preserve">             "street": "text",</w:t>
+      </w:r>
+    </w:p>
+    <w:p>
+      <w:pPr>
         <w:rPr>
           <w:rFonts w:ascii="Courier New" w:hAnsi="Courier New" w:cs="Courier New"/>
           <w:sz w:val="20"/>
           <w:szCs w:val="20"/>
           <w:lang w:val="sv-SE" w:eastAsia="sv-SE"/>
         </w:rPr>
-        <w:t xml:space="preserve">             "cityCode": "text",</w:t>
-      </w:r>
-    </w:p>
-    <w:p>
-      <w:pPr>
+      </w:pPr>
+      <w:r>
         <w:rPr>
           <w:rFonts w:ascii="Courier New" w:hAnsi="Courier New" w:cs="Courier New"/>
           <w:sz w:val="20"/>
           <w:szCs w:val="20"/>
           <w:lang w:val="sv-SE" w:eastAsia="sv-SE"/>
         </w:rPr>
-      </w:pPr>
-      <w:r>
+        <w:t xml:space="preserve">             "POBox": "text",</w:t>
+      </w:r>
+    </w:p>
+    <w:p>
+      <w:pPr>
         <w:rPr>
           <w:rFonts w:ascii="Courier New" w:hAnsi="Courier New" w:cs="Courier New"/>
           <w:sz w:val="20"/>
           <w:szCs w:val="20"/>
           <w:lang w:val="sv-SE" w:eastAsia="sv-SE"/>
         </w:rPr>
-        <w:t xml:space="preserve">             "cityName": "text",</w:t>
-      </w:r>
-    </w:p>
-    <w:p>
-      <w:pPr>
+      </w:pPr>
+      <w:r>
         <w:rPr>
           <w:rFonts w:ascii="Courier New" w:hAnsi="Courier New" w:cs="Courier New"/>
           <w:sz w:val="20"/>
           <w:szCs w:val="20"/>
           <w:lang w:val="sv-SE" w:eastAsia="sv-SE"/>
         </w:rPr>
-      </w:pPr>
-      <w:r>
+        <w:t xml:space="preserve">             "postalCode": "text",</w:t>
+      </w:r>
+    </w:p>
+    <w:p>
+      <w:pPr>
         <w:rPr>
           <w:rFonts w:ascii="Courier New" w:hAnsi="Courier New" w:cs="Courier New"/>
           <w:sz w:val="20"/>
           <w:szCs w:val="20"/>
           <w:lang w:val="sv-SE" w:eastAsia="sv-SE"/>
         </w:rPr>
-        <w:t xml:space="preserve">             "regionCode": "text",</w:t>
-      </w:r>
-    </w:p>
-    <w:p>
-      <w:pPr>
+      </w:pPr>
+      <w:r>
         <w:rPr>
           <w:rFonts w:ascii="Courier New" w:hAnsi="Courier New" w:cs="Courier New"/>
           <w:sz w:val="20"/>
           <w:szCs w:val="20"/>
           <w:lang w:val="sv-SE" w:eastAsia="sv-SE"/>
         </w:rPr>
-      </w:pPr>
-      <w:r>
+        <w:t xml:space="preserve">             "cityCode": "text",</w:t>
+      </w:r>
+    </w:p>
+    <w:p>
+      <w:pPr>
         <w:rPr>
           <w:rFonts w:ascii="Courier New" w:hAnsi="Courier New" w:cs="Courier New"/>
           <w:sz w:val="20"/>
           <w:szCs w:val="20"/>
           <w:lang w:val="sv-SE" w:eastAsia="sv-SE"/>
         </w:rPr>
-        <w:t xml:space="preserve">             "regionName": "text",</w:t>
-      </w:r>
-    </w:p>
-    <w:p>
-      <w:pPr>
+      </w:pPr>
+      <w:r>
         <w:rPr>
           <w:rFonts w:ascii="Courier New" w:hAnsi="Courier New" w:cs="Courier New"/>
           <w:sz w:val="20"/>
           <w:szCs w:val="20"/>
           <w:lang w:val="sv-SE" w:eastAsia="sv-SE"/>
         </w:rPr>
-      </w:pPr>
-      <w:r>
+        <w:t xml:space="preserve">             "cityName": "text",</w:t>
+      </w:r>
+    </w:p>
+    <w:p>
+      <w:pPr>
         <w:rPr>
           <w:rFonts w:ascii="Courier New" w:hAnsi="Courier New" w:cs="Courier New"/>
           <w:sz w:val="20"/>
           <w:szCs w:val="20"/>
           <w:lang w:val="sv-SE" w:eastAsia="sv-SE"/>
         </w:rPr>
-        <w:t xml:space="preserve">             "countryCode": "text",</w:t>
-      </w:r>
-    </w:p>
-    <w:p>
-      <w:pPr>
+      </w:pPr>
+      <w:r>
         <w:rPr>
           <w:rFonts w:ascii="Courier New" w:hAnsi="Courier New" w:cs="Courier New"/>
           <w:sz w:val="20"/>
           <w:szCs w:val="20"/>
           <w:lang w:val="sv-SE" w:eastAsia="sv-SE"/>
         </w:rPr>
-      </w:pPr>
-      <w:r>
+        <w:t xml:space="preserve">             "regionCode": "text",</w:t>
+      </w:r>
+    </w:p>
+    <w:p>
+      <w:pPr>
         <w:rPr>
           <w:rFonts w:ascii="Courier New" w:hAnsi="Courier New" w:cs="Courier New"/>
           <w:sz w:val="20"/>
           <w:szCs w:val="20"/>
           <w:lang w:val="sv-SE" w:eastAsia="sv-SE"/>
         </w:rPr>
-        <w:t xml:space="preserve">             "countryName": "text",</w:t>
-      </w:r>
-    </w:p>
-    <w:p>
-      <w:pPr>
+      </w:pPr>
+      <w:r>
         <w:rPr>
           <w:rFonts w:ascii="Courier New" w:hAnsi="Courier New" w:cs="Courier New"/>
           <w:sz w:val="20"/>
           <w:szCs w:val="20"/>
           <w:lang w:val="sv-SE" w:eastAsia="sv-SE"/>
         </w:rPr>
-      </w:pPr>
-      <w:r>
+        <w:t xml:space="preserve">             "regionName": "text",</w:t>
+      </w:r>
+    </w:p>
+    <w:p>
+      <w:pPr>
         <w:rPr>
           <w:rFonts w:ascii="Courier New" w:hAnsi="Courier New" w:cs="Courier New"/>
           <w:sz w:val="20"/>
           <w:szCs w:val="20"/>
           <w:lang w:val="sv-SE" w:eastAsia="sv-SE"/>
         </w:rPr>
-        <w:t xml:space="preserve">             "addressCodeType": "text",</w:t>
-      </w:r>
-    </w:p>
-    <w:p>
-      <w:pPr>
+      </w:pPr>
+      <w:r>
         <w:rPr>
           <w:rFonts w:ascii="Courier New" w:hAnsi="Courier New" w:cs="Courier New"/>
           <w:sz w:val="20"/>
           <w:szCs w:val="20"/>
           <w:lang w:val="sv-SE" w:eastAsia="sv-SE"/>
         </w:rPr>
-      </w:pPr>
-      <w:r>
+        <w:t xml:space="preserve">             "countryCode": "text",</w:t>
+      </w:r>
+    </w:p>
+    <w:p>
+      <w:pPr>
         <w:rPr>
           <w:rFonts w:ascii="Courier New" w:hAnsi="Courier New" w:cs="Courier New"/>
           <w:sz w:val="20"/>
           <w:szCs w:val="20"/>
           <w:lang w:val="sv-SE" w:eastAsia="sv-SE"/>
         </w:rPr>
-        <w:t xml:space="preserve">             "addressCode": "text"</w:t>
-      </w:r>
-    </w:p>
-    <w:p>
-      <w:pPr>
+      </w:pPr>
+      <w:r>
         <w:rPr>
           <w:rFonts w:ascii="Courier New" w:hAnsi="Courier New" w:cs="Courier New"/>
           <w:sz w:val="20"/>
           <w:szCs w:val="20"/>
           <w:lang w:val="sv-SE" w:eastAsia="sv-SE"/>
         </w:rPr>
-      </w:pPr>
-      <w:r>
+        <w:t xml:space="preserve">             "countryName": "text",</w:t>
+      </w:r>
+    </w:p>
+    <w:p>
+      <w:pPr>
         <w:rPr>
           <w:rFonts w:ascii="Courier New" w:hAnsi="Courier New" w:cs="Courier New"/>
           <w:sz w:val="20"/>
           <w:szCs w:val="20"/>
           <w:lang w:val="sv-SE" w:eastAsia="sv-SE"/>
         </w:rPr>
-        <w:t xml:space="preserve">           }</w:t>
-      </w:r>
-    </w:p>
-    <w:p>
-      <w:pPr>
+      </w:pPr>
+      <w:r>
         <w:rPr>
           <w:rFonts w:ascii="Courier New" w:hAnsi="Courier New" w:cs="Courier New"/>
           <w:sz w:val="20"/>
           <w:szCs w:val="20"/>
           <w:lang w:val="sv-SE" w:eastAsia="sv-SE"/>
         </w:rPr>
-      </w:pPr>
-      <w:r>
+        <w:t xml:space="preserve">             "addressCodeType": "text",</w:t>
+      </w:r>
+    </w:p>
+    <w:p>
+      <w:pPr>
         <w:rPr>
           <w:rFonts w:ascii="Courier New" w:hAnsi="Courier New" w:cs="Courier New"/>
           <w:sz w:val="20"/>
           <w:szCs w:val="20"/>
           <w:lang w:val="sv-SE" w:eastAsia="sv-SE"/>
         </w:rPr>
-        <w:t xml:space="preserve">        },</w:t>
-      </w:r>
-    </w:p>
-    <w:p>
-      <w:pPr>
+      </w:pPr>
+      <w:r>
         <w:rPr>
           <w:rFonts w:ascii="Courier New" w:hAnsi="Courier New" w:cs="Courier New"/>
           <w:sz w:val="20"/>
           <w:szCs w:val="20"/>
           <w:lang w:val="sv-SE" w:eastAsia="sv-SE"/>
         </w:rPr>
-      </w:pPr>
-      <w:r>
+        <w:t xml:space="preserve">             "addressCode": "text"</w:t>
+      </w:r>
+    </w:p>
+    <w:p>
+      <w:pPr>
         <w:rPr>
           <w:rFonts w:ascii="Courier New" w:hAnsi="Courier New" w:cs="Courier New"/>
           <w:sz w:val="20"/>
           <w:szCs w:val="20"/>
           <w:lang w:val="sv-SE" w:eastAsia="sv-SE"/>
         </w:rPr>
-        <w:t xml:space="preserve">        "contactPerson": {</w:t>
-      </w:r>
-    </w:p>
-    <w:p>
-      <w:pPr>
+      </w:pPr>
+      <w:r>
         <w:rPr>
           <w:rFonts w:ascii="Courier New" w:hAnsi="Courier New" w:cs="Courier New"/>
           <w:sz w:val="20"/>
           <w:szCs w:val="20"/>
           <w:lang w:val="sv-SE" w:eastAsia="sv-SE"/>
         </w:rPr>
-      </w:pPr>
-      <w:r>
+        <w:t xml:space="preserve">           }</w:t>
+      </w:r>
+    </w:p>
+    <w:p>
+      <w:pPr>
         <w:rPr>
           <w:rFonts w:ascii="Courier New" w:hAnsi="Courier New" w:cs="Courier New"/>
           <w:sz w:val="20"/>
           <w:szCs w:val="20"/>
           <w:lang w:val="sv-SE" w:eastAsia="sv-SE"/>
         </w:rPr>
-        <w:t xml:space="preserve">           "@type": "Person",</w:t>
-      </w:r>
-    </w:p>
-    <w:p>
-      <w:pPr>
+      </w:pPr>
+      <w:r>
         <w:rPr>
           <w:rFonts w:ascii="Courier New" w:hAnsi="Courier New" w:cs="Courier New"/>
           <w:sz w:val="20"/>
           <w:szCs w:val="20"/>
           <w:lang w:val="sv-SE" w:eastAsia="sv-SE"/>
         </w:rPr>
-      </w:pPr>
-      <w:r>
+        <w:t xml:space="preserve">        },</w:t>
+      </w:r>
+    </w:p>
+    <w:p>
+      <w:pPr>
         <w:rPr>
           <w:rFonts w:ascii="Courier New" w:hAnsi="Courier New" w:cs="Courier New"/>
           <w:sz w:val="20"/>
           <w:szCs w:val="20"/>
           <w:lang w:val="sv-SE" w:eastAsia="sv-SE"/>
         </w:rPr>
-        <w:t xml:space="preserve">           "contactType": "text",</w:t>
-      </w:r>
-    </w:p>
-    <w:p>
-      <w:pPr>
+      </w:pPr>
+      <w:r>
         <w:rPr>
           <w:rFonts w:ascii="Courier New" w:hAnsi="Courier New" w:cs="Courier New"/>
           <w:sz w:val="20"/>
           <w:szCs w:val="20"/>
           <w:lang w:val="sv-SE" w:eastAsia="sv-SE"/>
         </w:rPr>
-      </w:pPr>
-      <w:r>
+        <w:t xml:space="preserve">        "contactPerson": {</w:t>
+      </w:r>
+    </w:p>
+    <w:p>
+      <w:pPr>
         <w:rPr>
           <w:rFonts w:ascii="Courier New" w:hAnsi="Courier New" w:cs="Courier New"/>
           <w:sz w:val="20"/>
           <w:szCs w:val="20"/>
           <w:lang w:val="sv-SE" w:eastAsia="sv-SE"/>
         </w:rPr>
-        <w:t xml:space="preserve">           "salutation": "text",</w:t>
-      </w:r>
-    </w:p>
-    <w:p>
-      <w:pPr>
+      </w:pPr>
+      <w:r>
         <w:rPr>
           <w:rFonts w:ascii="Courier New" w:hAnsi="Courier New" w:cs="Courier New"/>
           <w:sz w:val="20"/>
           <w:szCs w:val="20"/>
           <w:lang w:val="sv-SE" w:eastAsia="sv-SE"/>
         </w:rPr>
-      </w:pPr>
-      <w:r>
+        <w:t xml:space="preserve">           "@type": "Person",</w:t>
+      </w:r>
+    </w:p>
+    <w:p>
+      <w:pPr>
         <w:rPr>
           <w:rFonts w:ascii="Courier New" w:hAnsi="Courier New" w:cs="Courier New"/>
           <w:sz w:val="20"/>
           <w:szCs w:val="20"/>
           <w:lang w:val="sv-SE" w:eastAsia="sv-SE"/>
         </w:rPr>
-        <w:t xml:space="preserve">           "firstName": "text",</w:t>
-      </w:r>
-    </w:p>
-    <w:p>
-      <w:pPr>
+      </w:pPr>
+      <w:r>
         <w:rPr>
           <w:rFonts w:ascii="Courier New" w:hAnsi="Courier New" w:cs="Courier New"/>
           <w:sz w:val="20"/>
           <w:szCs w:val="20"/>
           <w:lang w:val="sv-SE" w:eastAsia="sv-SE"/>
         </w:rPr>
-      </w:pPr>
-      <w:r>
+        <w:t xml:space="preserve">           "contactType": "text",</w:t>
+      </w:r>
+    </w:p>
+    <w:p>
+      <w:pPr>
         <w:rPr>
           <w:rFonts w:ascii="Courier New" w:hAnsi="Courier New" w:cs="Courier New"/>
           <w:sz w:val="20"/>
           <w:szCs w:val="20"/>
           <w:lang w:val="sv-SE" w:eastAsia="sv-SE"/>
         </w:rPr>
-        <w:t xml:space="preserve">           "middleName": "text",</w:t>
-      </w:r>
-    </w:p>
-    <w:p>
-      <w:pPr>
+      </w:pPr>
+      <w:r>
         <w:rPr>
           <w:rFonts w:ascii="Courier New" w:hAnsi="Courier New" w:cs="Courier New"/>
           <w:sz w:val="20"/>
           <w:szCs w:val="20"/>
           <w:lang w:val="sv-SE" w:eastAsia="sv-SE"/>
         </w:rPr>
-      </w:pPr>
-      <w:r>
+        <w:t xml:space="preserve">           "salutation": "text",</w:t>
+      </w:r>
+    </w:p>
+    <w:p>
+      <w:pPr>
         <w:rPr>
           <w:rFonts w:ascii="Courier New" w:hAnsi="Courier New" w:cs="Courier New"/>
           <w:sz w:val="20"/>
           <w:szCs w:val="20"/>
           <w:lang w:val="sv-SE" w:eastAsia="sv-SE"/>
         </w:rPr>
-        <w:lastRenderedPageBreak/>
-        <w:t xml:space="preserve">           "lastName": "text",</w:t>
-      </w:r>
-    </w:p>
-    <w:p>
-      <w:pPr>
+      </w:pPr>
+      <w:r>
         <w:rPr>
           <w:rFonts w:ascii="Courier New" w:hAnsi="Courier New" w:cs="Courier New"/>
           <w:sz w:val="20"/>
           <w:szCs w:val="20"/>
           <w:lang w:val="sv-SE" w:eastAsia="sv-SE"/>
         </w:rPr>
-      </w:pPr>
-      <w:r>
+        <w:t xml:space="preserve">           "firstName": "text",</w:t>
+      </w:r>
+    </w:p>
+    <w:p>
+      <w:pPr>
         <w:rPr>
           <w:rFonts w:ascii="Courier New" w:hAnsi="Courier New" w:cs="Courier New"/>
           <w:sz w:val="20"/>
           <w:szCs w:val="20"/>
           <w:lang w:val="sv-SE" w:eastAsia="sv-SE"/>
         </w:rPr>
-        <w:t xml:space="preserve">           "jobTitle": "text",</w:t>
-      </w:r>
-    </w:p>
-    <w:p>
-      <w:pPr>
+      </w:pPr>
+      <w:r>
         <w:rPr>
           <w:rFonts w:ascii="Courier New" w:hAnsi="Courier New" w:cs="Courier New"/>
           <w:sz w:val="20"/>
           <w:szCs w:val="20"/>
           <w:lang w:val="sv-SE" w:eastAsia="sv-SE"/>
         </w:rPr>
-      </w:pPr>
-      <w:r>
+        <w:t xml:space="preserve">           "middleName": "text",</w:t>
+      </w:r>
+    </w:p>
+    <w:p>
+      <w:pPr>
         <w:rPr>
           <w:rFonts w:ascii="Courier New" w:hAnsi="Courier New" w:cs="Courier New"/>
           <w:sz w:val="20"/>
           <w:szCs w:val="20"/>
           <w:lang w:val="sv-SE" w:eastAsia="sv-SE"/>
         </w:rPr>
-        <w:t xml:space="preserve">           "department": "text",</w:t>
-      </w:r>
-    </w:p>
-    <w:p>
-      <w:pPr>
+      </w:pPr>
+      <w:r>
         <w:rPr>
           <w:rFonts w:ascii="Courier New" w:hAnsi="Courier New" w:cs="Courier New"/>
           <w:sz w:val="20"/>
           <w:szCs w:val="20"/>
           <w:lang w:val="sv-SE" w:eastAsia="sv-SE"/>
         </w:rPr>
-      </w:pPr>
-      <w:r>
+        <w:lastRenderedPageBreak/>
+        <w:t xml:space="preserve">           "lastName": "text",</w:t>
+      </w:r>
+    </w:p>
+    <w:p>
+      <w:pPr>
         <w:rPr>
           <w:rFonts w:ascii="Courier New" w:hAnsi="Courier New" w:cs="Courier New"/>
           <w:sz w:val="20"/>
           <w:szCs w:val="20"/>
           <w:lang w:val="sv-SE" w:eastAsia="sv-SE"/>
         </w:rPr>
-        <w:t xml:space="preserve">           "employeeID": "text",</w:t>
-      </w:r>
-    </w:p>
-    <w:p>
-      <w:pPr>
+      </w:pPr>
+      <w:r>
         <w:rPr>
           <w:rFonts w:ascii="Courier New" w:hAnsi="Courier New" w:cs="Courier New"/>
           <w:sz w:val="20"/>
           <w:szCs w:val="20"/>
           <w:lang w:val="sv-SE" w:eastAsia="sv-SE"/>
         </w:rPr>
-      </w:pPr>
-      <w:r>
+        <w:t xml:space="preserve">           "jobTitle": "text",</w:t>
+      </w:r>
+    </w:p>
+    <w:p>
+      <w:pPr>
         <w:rPr>
           <w:rFonts w:ascii="Courier New" w:hAnsi="Courier New" w:cs="Courier New"/>
           <w:sz w:val="20"/>
           <w:szCs w:val="20"/>
           <w:lang w:val="sv-SE" w:eastAsia="sv-SE"/>
         </w:rPr>
-        <w:t xml:space="preserve">           "contactDetails": [{</w:t>
-      </w:r>
-    </w:p>
-    <w:p>
-      <w:pPr>
+      </w:pPr>
+      <w:r>
         <w:rPr>
           <w:rFonts w:ascii="Courier New" w:hAnsi="Courier New" w:cs="Courier New"/>
           <w:sz w:val="20"/>
           <w:szCs w:val="20"/>
           <w:lang w:val="sv-SE" w:eastAsia="sv-SE"/>
         </w:rPr>
-      </w:pPr>
-      <w:r>
+        <w:t xml:space="preserve">           "department": "text",</w:t>
+      </w:r>
+    </w:p>
+    <w:p>
+      <w:pPr>
         <w:rPr>
           <w:rFonts w:ascii="Courier New" w:hAnsi="Courier New" w:cs="Courier New"/>
           <w:sz w:val="20"/>
           <w:szCs w:val="20"/>
           <w:lang w:val="sv-SE" w:eastAsia="sv-SE"/>
         </w:rPr>
-        <w:t xml:space="preserve">              "phoneNumber": "text",</w:t>
-      </w:r>
-    </w:p>
-    <w:p>
-      <w:pPr>
+      </w:pPr>
+      <w:r>
         <w:rPr>
           <w:rFonts w:ascii="Courier New" w:hAnsi="Courier New" w:cs="Courier New"/>
           <w:sz w:val="20"/>
           <w:szCs w:val="20"/>
           <w:lang w:val="sv-SE" w:eastAsia="sv-SE"/>
         </w:rPr>
-      </w:pPr>
-      <w:r>
+        <w:t xml:space="preserve">           "employeeID": "text",</w:t>
+      </w:r>
+    </w:p>
+    <w:p>
+      <w:pPr>
         <w:rPr>
           <w:rFonts w:ascii="Courier New" w:hAnsi="Courier New" w:cs="Courier New"/>
           <w:sz w:val="20"/>
           <w:szCs w:val="20"/>
           <w:lang w:val="sv-SE" w:eastAsia="sv-SE"/>
         </w:rPr>
-        <w:t xml:space="preserve">              "emailAddress": "text",</w:t>
-      </w:r>
-    </w:p>
-    <w:p>
-      <w:pPr>
+      </w:pPr>
+      <w:r>
         <w:rPr>
           <w:rFonts w:ascii="Courier New" w:hAnsi="Courier New" w:cs="Courier New"/>
           <w:sz w:val="20"/>
           <w:szCs w:val="20"/>
           <w:lang w:val="sv-SE" w:eastAsia="sv-SE"/>
         </w:rPr>
-      </w:pPr>
-      <w:r>
+        <w:t xml:space="preserve">           "contactDetails": [{</w:t>
+      </w:r>
+    </w:p>
+    <w:p>
+      <w:pPr>
         <w:rPr>
           <w:rFonts w:ascii="Courier New" w:hAnsi="Courier New" w:cs="Courier New"/>
           <w:sz w:val="20"/>
           <w:szCs w:val="20"/>
           <w:lang w:val="sv-SE" w:eastAsia="sv-SE"/>
         </w:rPr>
-        <w:t xml:space="preserve">              "other": {</w:t>
-      </w:r>
-    </w:p>
-    <w:p>
-      <w:pPr>
+      </w:pPr>
+      <w:r>
         <w:rPr>
           <w:rFonts w:ascii="Courier New" w:hAnsi="Courier New" w:cs="Courier New"/>
           <w:sz w:val="20"/>
           <w:szCs w:val="20"/>
           <w:lang w:val="sv-SE" w:eastAsia="sv-SE"/>
         </w:rPr>
-      </w:pPr>
-      <w:r>
+        <w:t xml:space="preserve">              "phoneNumber": "text",</w:t>
+      </w:r>
+    </w:p>
+    <w:p>
+      <w:pPr>
         <w:rPr>
           <w:rFonts w:ascii="Courier New" w:hAnsi="Courier New" w:cs="Courier New"/>
           <w:sz w:val="20"/>
           <w:szCs w:val="20"/>
           <w:lang w:val="sv-SE" w:eastAsia="sv-SE"/>
         </w:rPr>
-        <w:t xml:space="preserve">                 "type": "text",</w:t>
-      </w:r>
-    </w:p>
-    <w:p>
-      <w:pPr>
+      </w:pPr>
+      <w:r>
         <w:rPr>
           <w:rFonts w:ascii="Courier New" w:hAnsi="Courier New" w:cs="Courier New"/>
           <w:sz w:val="20"/>
           <w:szCs w:val="20"/>
           <w:lang w:val="sv-SE" w:eastAsia="sv-SE"/>
         </w:rPr>
-      </w:pPr>
-      <w:r>
+        <w:t xml:space="preserve">              "emailAddress": "text",</w:t>
+      </w:r>
+    </w:p>
+    <w:p>
+      <w:pPr>
         <w:rPr>
           <w:rFonts w:ascii="Courier New" w:hAnsi="Courier New" w:cs="Courier New"/>
           <w:sz w:val="20"/>
           <w:szCs w:val="20"/>
           <w:lang w:val="sv-SE" w:eastAsia="sv-SE"/>
         </w:rPr>
-        <w:t xml:space="preserve">                 "detail": "text"</w:t>
-      </w:r>
-    </w:p>
-    <w:p>
-      <w:pPr>
+      </w:pPr>
+      <w:r>
         <w:rPr>
           <w:rFonts w:ascii="Courier New" w:hAnsi="Courier New" w:cs="Courier New"/>
           <w:sz w:val="20"/>
           <w:szCs w:val="20"/>
           <w:lang w:val="sv-SE" w:eastAsia="sv-SE"/>
         </w:rPr>
-      </w:pPr>
-      <w:r>
+        <w:t xml:space="preserve">              "other": {</w:t>
+      </w:r>
+    </w:p>
+    <w:p>
+      <w:pPr>
         <w:rPr>
           <w:rFonts w:ascii="Courier New" w:hAnsi="Courier New" w:cs="Courier New"/>
           <w:sz w:val="20"/>
           <w:szCs w:val="20"/>
           <w:lang w:val="sv-SE" w:eastAsia="sv-SE"/>
         </w:rPr>
-        <w:t xml:space="preserve">              }</w:t>
-      </w:r>
-    </w:p>
-    <w:p>
-      <w:pPr>
+      </w:pPr>
+      <w:r>
         <w:rPr>
           <w:rFonts w:ascii="Courier New" w:hAnsi="Courier New" w:cs="Courier New"/>
           <w:sz w:val="20"/>
           <w:szCs w:val="20"/>
           <w:lang w:val="sv-SE" w:eastAsia="sv-SE"/>
         </w:rPr>
-      </w:pPr>
-      <w:r>
+        <w:t xml:space="preserve">                 "type": "text",</w:t>
+      </w:r>
+    </w:p>
+    <w:p>
+      <w:pPr>
         <w:rPr>
           <w:rFonts w:ascii="Courier New" w:hAnsi="Courier New" w:cs="Courier New"/>
           <w:sz w:val="20"/>
           <w:szCs w:val="20"/>
           <w:lang w:val="sv-SE" w:eastAsia="sv-SE"/>
         </w:rPr>
-        <w:t xml:space="preserve">           }]</w:t>
-      </w:r>
-    </w:p>
-    <w:p>
-      <w:pPr>
+      </w:pPr>
+      <w:r>
         <w:rPr>
           <w:rFonts w:ascii="Courier New" w:hAnsi="Courier New" w:cs="Courier New"/>
           <w:sz w:val="20"/>
           <w:szCs w:val="20"/>
           <w:lang w:val="sv-SE" w:eastAsia="sv-SE"/>
         </w:rPr>
-      </w:pPr>
-      <w:r>
+        <w:t xml:space="preserve">                 "detail": "text"</w:t>
+      </w:r>
+    </w:p>
+    <w:p>
+      <w:pPr>
         <w:rPr>
           <w:rFonts w:ascii="Courier New" w:hAnsi="Courier New" w:cs="Courier New"/>
           <w:sz w:val="20"/>
           <w:szCs w:val="20"/>
           <w:lang w:val="sv-SE" w:eastAsia="sv-SE"/>
         </w:rPr>
-        <w:t xml:space="preserve">        }</w:t>
-      </w:r>
-    </w:p>
-    <w:p>
-      <w:pPr>
+      </w:pPr>
+      <w:r>
         <w:rPr>
           <w:rFonts w:ascii="Courier New" w:hAnsi="Courier New" w:cs="Courier New"/>
           <w:sz w:val="20"/>
           <w:szCs w:val="20"/>
           <w:lang w:val="sv-SE" w:eastAsia="sv-SE"/>
         </w:rPr>
-      </w:pPr>
-      <w:r>
+        <w:t xml:space="preserve">              }</w:t>
+      </w:r>
+    </w:p>
+    <w:p>
+      <w:pPr>
         <w:rPr>
           <w:rFonts w:ascii="Courier New" w:hAnsi="Courier New" w:cs="Courier New"/>
           <w:sz w:val="20"/>
           <w:szCs w:val="20"/>
           <w:lang w:val="sv-SE" w:eastAsia="sv-SE"/>
         </w:rPr>
-        <w:t xml:space="preserve">     }],</w:t>
-      </w:r>
-    </w:p>
-    <w:p>
-      <w:pPr>
+      </w:pPr>
+      <w:r>
         <w:rPr>
           <w:rFonts w:ascii="Courier New" w:hAnsi="Courier New" w:cs="Courier New"/>
           <w:sz w:val="20"/>
           <w:szCs w:val="20"/>
           <w:lang w:val="sv-SE" w:eastAsia="sv-SE"/>
         </w:rPr>
-      </w:pPr>
-      <w:r>
+        <w:t xml:space="preserve">           }]</w:t>
+      </w:r>
+    </w:p>
+    <w:p>
+      <w:pPr>
         <w:rPr>
           <w:rFonts w:ascii="Courier New" w:hAnsi="Courier New" w:cs="Courier New"/>
           <w:sz w:val="20"/>
           <w:szCs w:val="20"/>
           <w:lang w:val="sv-SE" w:eastAsia="sv-SE"/>
         </w:rPr>
-        <w:t xml:space="preserve">     "airlineCode": "text",</w:t>
-      </w:r>
-    </w:p>
-    <w:p>
-      <w:pPr>
+      </w:pPr>
+      <w:r>
         <w:rPr>
           <w:rFonts w:ascii="Courier New" w:hAnsi="Courier New" w:cs="Courier New"/>
           <w:sz w:val="20"/>
           <w:szCs w:val="20"/>
           <w:lang w:val="sv-SE" w:eastAsia="sv-SE"/>
         </w:rPr>
-      </w:pPr>
-      <w:r>
+        <w:t xml:space="preserve">        }</w:t>
+      </w:r>
+    </w:p>
+    <w:p>
+      <w:pPr>
         <w:rPr>
           <w:rFonts w:ascii="Courier New" w:hAnsi="Courier New" w:cs="Courier New"/>
           <w:sz w:val="20"/>
           <w:szCs w:val="20"/>
           <w:lang w:val="sv-SE" w:eastAsia="sv-SE"/>
         </w:rPr>
-        <w:t xml:space="preserve">     "airlinePrefix": "text"</w:t>
-      </w:r>
-    </w:p>
-    <w:p>
-      <w:pPr>
+      </w:pPr>
+      <w:r>
         <w:rPr>
           <w:rFonts w:ascii="Courier New" w:hAnsi="Courier New" w:cs="Courier New"/>
           <w:sz w:val="20"/>
           <w:szCs w:val="20"/>
           <w:lang w:val="sv-SE" w:eastAsia="sv-SE"/>
         </w:rPr>
-      </w:pPr>
-      <w:r>
+        <w:t xml:space="preserve">     }],</w:t>
+      </w:r>
+    </w:p>
+    <w:p>
+      <w:pPr>
         <w:rPr>
           <w:rFonts w:ascii="Courier New" w:hAnsi="Courier New" w:cs="Courier New"/>
           <w:sz w:val="20"/>
           <w:szCs w:val="20"/>
           <w:lang w:val="sv-SE" w:eastAsia="sv-SE"/>
         </w:rPr>
-        <w:t xml:space="preserve">   },</w:t>
-      </w:r>
-    </w:p>
-    <w:p>
-      <w:pPr>
+      </w:pPr>
+      <w:r>
         <w:rPr>
           <w:rFonts w:ascii="Courier New" w:hAnsi="Courier New" w:cs="Courier New"/>
           <w:sz w:val="20"/>
           <w:szCs w:val="20"/>
           <w:lang w:val="sv-SE" w:eastAsia="sv-SE"/>
         </w:rPr>
-      </w:pPr>
-      <w:r>
+        <w:t xml:space="preserve">     "airlineCode": "text",</w:t>
+      </w:r>
+    </w:p>
+    <w:p>
+      <w:pPr>
         <w:rPr>
           <w:rFonts w:ascii="Courier New" w:hAnsi="Courier New" w:cs="Courier New"/>
           <w:sz w:val="20"/>
           <w:szCs w:val="20"/>
           <w:lang w:val="sv-SE" w:eastAsia="sv-SE"/>
         </w:rPr>
-        <w:t xml:space="preserve">  "supportedLogisticsObjects": [</w:t>
-      </w:r>
-    </w:p>
-    <w:p>
-      <w:pPr>
-        <w:ind w:left="720"/>
+      </w:pPr>
+      <w:r>
         <w:rPr>
           <w:rFonts w:ascii="Courier New" w:hAnsi="Courier New" w:cs="Courier New"/>
           <w:sz w:val="20"/>
           <w:szCs w:val="20"/>
           <w:lang w:val="sv-SE" w:eastAsia="sv-SE"/>
         </w:rPr>
-      </w:pPr>
-      <w:r>
+        <w:t xml:space="preserve">     "airlinePrefix": "text"</w:t>
+      </w:r>
+    </w:p>
+    <w:p>
+      <w:pPr>
         <w:rPr>
           <w:rFonts w:ascii="Courier New" w:hAnsi="Courier New" w:cs="Courier New"/>
           <w:sz w:val="20"/>
           <w:szCs w:val="20"/>
           <w:lang w:val="sv-SE" w:eastAsia="sv-SE"/>
         </w:rPr>
-        <w:t>"https://github.com/IATA-Cargo/ONE-Record/schema/HouseManifest", "https://github.com/IATA-Cargo/ONE-Record/schema/Airwaybill"</w:t>
-      </w:r>
-    </w:p>
-    <w:p>
-      <w:pPr>
-        <w:ind w:left="720"/>
+      </w:pPr>
+      <w:r>
         <w:rPr>
           <w:rFonts w:ascii="Courier New" w:hAnsi="Courier New" w:cs="Courier New"/>
           <w:sz w:val="20"/>
           <w:szCs w:val="20"/>
           <w:lang w:val="sv-SE" w:eastAsia="sv-SE"/>
         </w:rPr>
-      </w:pPr>
-      <w:r>
+        <w:t xml:space="preserve">   },</w:t>
+      </w:r>
+    </w:p>
+    <w:p>
+      <w:pPr>
         <w:rPr>
           <w:rFonts w:ascii="Courier New" w:hAnsi="Courier New" w:cs="Courier New"/>
           <w:sz w:val="20"/>
           <w:szCs w:val="20"/>
           <w:lang w:val="sv-SE" w:eastAsia="sv-SE"/>
         </w:rPr>
-        <w:t>],</w:t>
-      </w:r>
-    </w:p>
-    <w:p>
-      <w:pPr>
+      </w:pPr>
+      <w:r>
         <w:rPr>
           <w:rFonts w:ascii="Courier New" w:hAnsi="Courier New" w:cs="Courier New"/>
           <w:sz w:val="20"/>
           <w:szCs w:val="20"/>
           <w:lang w:val="sv-SE" w:eastAsia="sv-SE"/>
         </w:rPr>
-      </w:pPr>
-      <w:r>
+        <w:t xml:space="preserve">  "supportedLogisticsObjects": [</w:t>
+      </w:r>
+    </w:p>
+    <w:p>
+      <w:pPr>
+        <w:ind w:left="720"/>
         <w:rPr>
           <w:rFonts w:ascii="Courier New" w:hAnsi="Courier New" w:cs="Courier New"/>
           <w:sz w:val="20"/>
           <w:szCs w:val="20"/>
           <w:lang w:val="sv-SE" w:eastAsia="sv-SE"/>
         </w:rPr>
-        <w:t xml:space="preserve">  "supportedContentTypes": [</w:t>
-      </w:r>
-    </w:p>
-    <w:p>
-      <w:pPr>
-        <w:ind w:firstLine="720"/>
+      </w:pPr>
+      <w:r>
         <w:rPr>
           <w:rFonts w:ascii="Courier New" w:hAnsi="Courier New" w:cs="Courier New"/>
           <w:sz w:val="20"/>
           <w:szCs w:val="20"/>
           <w:lang w:val="sv-SE" w:eastAsia="sv-SE"/>
         </w:rPr>
-      </w:pPr>
+        <w:t>"</w:t>
+      </w:r>
       <w:r>
         <w:rPr>
           <w:rFonts w:ascii="Courier New" w:hAnsi="Courier New" w:cs="Courier New"/>
@@ -14311,19 +14305,17 @@
           <w:szCs w:val="20"/>
           <w:lang w:val="sv-SE" w:eastAsia="sv-SE"/>
         </w:rPr>
-        <w:t xml:space="preserve">"application/ld+json", </w:t>
-      </w:r>
-    </w:p>
-    <w:p>
-      <w:pPr>
-        <w:ind w:firstLine="720"/>
+        <w:t>https://tcfplayground.org</w:t>
+      </w:r>
+      <w:r>
         <w:rPr>
           <w:rFonts w:ascii="Courier New" w:hAnsi="Courier New" w:cs="Courier New"/>
           <w:sz w:val="20"/>
           <w:szCs w:val="20"/>
           <w:lang w:val="sv-SE" w:eastAsia="sv-SE"/>
         </w:rPr>
-      </w:pPr>
+        <w:t>/</w:t>
+      </w:r>
       <w:r>
         <w:rPr>
           <w:rFonts w:ascii="Courier New" w:hAnsi="Courier New" w:cs="Courier New"/>
@@ -14331,12 +14323,12 @@
           <w:szCs w:val="20"/>
           <w:lang w:val="sv-SE" w:eastAsia="sv-SE"/>
         </w:rPr>
-        <w:t xml:space="preserve">"application/x-turtle", </w:t>
-      </w:r>
-    </w:p>
-    <w:p>
-      <w:pPr>
-        <w:ind w:firstLine="720"/>
+        <w:t xml:space="preserve">HouseManifest", </w:t>
+      </w:r>
+    </w:p>
+    <w:p>
+      <w:pPr>
+        <w:ind w:left="720"/>
         <w:rPr>
           <w:rFonts w:ascii="Courier New" w:hAnsi="Courier New" w:cs="Courier New"/>
           <w:sz w:val="20"/>
@@ -14351,18 +14343,17 @@
           <w:szCs w:val="20"/>
           <w:lang w:val="sv-SE" w:eastAsia="sv-SE"/>
         </w:rPr>
-        <w:t>"text/turtle"],</w:t>
-      </w:r>
-    </w:p>
-    <w:p>
-      <w:pPr>
+        <w:t>"</w:t>
+      </w:r>
+      <w:r>
         <w:rPr>
           <w:rFonts w:ascii="Courier New" w:hAnsi="Courier New" w:cs="Courier New"/>
           <w:sz w:val="20"/>
           <w:szCs w:val="20"/>
           <w:lang w:val="sv-SE" w:eastAsia="sv-SE"/>
         </w:rPr>
-      </w:pPr>
+        <w:t>https://tcfplayground.org</w:t>
+      </w:r>
       <w:r>
         <w:rPr>
           <w:rFonts w:ascii="Courier New" w:hAnsi="Courier New" w:cs="Courier New"/>
@@ -14370,7 +14361,152 @@
           <w:szCs w:val="20"/>
           <w:lang w:val="sv-SE" w:eastAsia="sv-SE"/>
         </w:rPr>
-        <w:t xml:space="preserve">  "serverEndpoint": "https://subscriberonerecordserver/callback"</w:t>
+        <w:t>/</w:t>
+      </w:r>
+      <w:r>
+        <w:rPr>
+          <w:rFonts w:ascii="Courier New" w:hAnsi="Courier New" w:cs="Courier New"/>
+          <w:sz w:val="20"/>
+          <w:szCs w:val="20"/>
+          <w:lang w:val="sv-SE" w:eastAsia="sv-SE"/>
+        </w:rPr>
+        <w:t>Airwaybill"</w:t>
+      </w:r>
+    </w:p>
+    <w:p>
+      <w:pPr>
+        <w:ind w:left="720"/>
+        <w:rPr>
+          <w:rFonts w:ascii="Courier New" w:hAnsi="Courier New" w:cs="Courier New"/>
+          <w:sz w:val="20"/>
+          <w:szCs w:val="20"/>
+          <w:lang w:val="sv-SE" w:eastAsia="sv-SE"/>
+        </w:rPr>
+      </w:pPr>
+      <w:r>
+        <w:rPr>
+          <w:rFonts w:ascii="Courier New" w:hAnsi="Courier New" w:cs="Courier New"/>
+          <w:sz w:val="20"/>
+          <w:szCs w:val="20"/>
+          <w:lang w:val="sv-SE" w:eastAsia="sv-SE"/>
+        </w:rPr>
+        <w:t>],</w:t>
+      </w:r>
+    </w:p>
+    <w:p>
+      <w:pPr>
+        <w:rPr>
+          <w:rFonts w:ascii="Courier New" w:hAnsi="Courier New" w:cs="Courier New"/>
+          <w:sz w:val="20"/>
+          <w:szCs w:val="20"/>
+          <w:lang w:val="sv-SE" w:eastAsia="sv-SE"/>
+        </w:rPr>
+      </w:pPr>
+      <w:r>
+        <w:rPr>
+          <w:rFonts w:ascii="Courier New" w:hAnsi="Courier New" w:cs="Courier New"/>
+          <w:sz w:val="20"/>
+          <w:szCs w:val="20"/>
+          <w:lang w:val="sv-SE" w:eastAsia="sv-SE"/>
+        </w:rPr>
+        <w:t xml:space="preserve">  "supportedContentTypes": [</w:t>
+      </w:r>
+    </w:p>
+    <w:p>
+      <w:pPr>
+        <w:ind w:firstLine="720"/>
+        <w:rPr>
+          <w:rFonts w:ascii="Courier New" w:hAnsi="Courier New" w:cs="Courier New"/>
+          <w:sz w:val="20"/>
+          <w:szCs w:val="20"/>
+          <w:lang w:val="sv-SE" w:eastAsia="sv-SE"/>
+        </w:rPr>
+      </w:pPr>
+      <w:r>
+        <w:rPr>
+          <w:rFonts w:ascii="Courier New" w:hAnsi="Courier New" w:cs="Courier New"/>
+          <w:sz w:val="20"/>
+          <w:szCs w:val="20"/>
+          <w:lang w:val="sv-SE" w:eastAsia="sv-SE"/>
+        </w:rPr>
+        <w:t xml:space="preserve">"application/ld+json", </w:t>
+      </w:r>
+    </w:p>
+    <w:p>
+      <w:pPr>
+        <w:ind w:firstLine="720"/>
+        <w:rPr>
+          <w:rFonts w:ascii="Courier New" w:hAnsi="Courier New" w:cs="Courier New"/>
+          <w:sz w:val="20"/>
+          <w:szCs w:val="20"/>
+          <w:lang w:val="sv-SE" w:eastAsia="sv-SE"/>
+        </w:rPr>
+      </w:pPr>
+      <w:r>
+        <w:rPr>
+          <w:rFonts w:ascii="Courier New" w:hAnsi="Courier New" w:cs="Courier New"/>
+          <w:sz w:val="20"/>
+          <w:szCs w:val="20"/>
+          <w:lang w:val="sv-SE" w:eastAsia="sv-SE"/>
+        </w:rPr>
+        <w:t xml:space="preserve">"application/x-turtle", </w:t>
+      </w:r>
+    </w:p>
+    <w:p>
+      <w:pPr>
+        <w:ind w:firstLine="720"/>
+        <w:rPr>
+          <w:rFonts w:ascii="Courier New" w:hAnsi="Courier New" w:cs="Courier New"/>
+          <w:sz w:val="20"/>
+          <w:szCs w:val="20"/>
+          <w:lang w:val="sv-SE" w:eastAsia="sv-SE"/>
+        </w:rPr>
+      </w:pPr>
+      <w:r>
+        <w:rPr>
+          <w:rFonts w:ascii="Courier New" w:hAnsi="Courier New" w:cs="Courier New"/>
+          <w:sz w:val="20"/>
+          <w:szCs w:val="20"/>
+          <w:lang w:val="sv-SE" w:eastAsia="sv-SE"/>
+        </w:rPr>
+        <w:t>"text/turtle"],</w:t>
+      </w:r>
+    </w:p>
+    <w:p>
+      <w:pPr>
+        <w:rPr>
+          <w:rFonts w:ascii="Courier New" w:hAnsi="Courier New" w:cs="Courier New"/>
+          <w:sz w:val="20"/>
+          <w:szCs w:val="20"/>
+          <w:lang w:val="sv-SE" w:eastAsia="sv-SE"/>
+        </w:rPr>
+      </w:pPr>
+      <w:r>
+        <w:rPr>
+          <w:rFonts w:ascii="Courier New" w:hAnsi="Courier New" w:cs="Courier New"/>
+          <w:sz w:val="20"/>
+          <w:szCs w:val="20"/>
+          <w:lang w:val="sv-SE" w:eastAsia="sv-SE"/>
+        </w:rPr>
+        <w:t xml:space="preserve">  "serverEndpoint": "https://myonerecordserver</w:t>
+      </w:r>
+      <w:r>
+        <w:rPr>
+          <w:rFonts w:ascii="Courier New" w:hAnsi="Courier New" w:cs="Courier New"/>
+          <w:sz w:val="20"/>
+          <w:szCs w:val="20"/>
+          <w:lang w:val="sv-SE" w:eastAsia="sv-SE"/>
+        </w:rPr>
+        <w:t>.org/</w:t>
+      </w:r>
+      <w:r>
+        <w:rPr>
+          <w:rFonts w:ascii="Courier New" w:hAnsi="Courier New" w:cs="Courier New"/>
+          <w:sz w:val="20"/>
+          <w:szCs w:val="20"/>
+          <w:lang w:val="sv-SE" w:eastAsia="sv-SE"/>
+        </w:rPr>
+        <w:t>"</w:t>
       </w:r>
     </w:p>
     <w:p>
@@ -14823,7 +14959,7 @@
               <w:pStyle w:val="BodyText0"/>
             </w:pPr>
             <w:r>
-              <w:t>Server not found</w:t>
+              <w:t>Not found</w:t>
             </w:r>
           </w:p>
         </w:tc>
@@ -15921,17 +16057,14 @@
       <w:r>
         <w:t>"</w:t>
       </w:r>
-      <w:hyperlink r:id="rId33" w:history="1">
+      <w:hyperlink r:id="rId34" w:history="1">
         <w:r>
           <w:rPr>
             <w:rStyle w:val="Hyperlink"/>
           </w:rPr>
-          <w:t>https://github.com/IATA-Cargo/ONE-Record/schema/</w:t>
+          <w:t>https://tcfplayground.org/</w:t>
         </w:r>
       </w:hyperlink>
-      <w:r>
-        <w:t>"</w:t>
-      </w:r>
     </w:p>
     <w:p>
       <w:pPr>
@@ -15946,7 +16079,13 @@
         <w:pStyle w:val="HTMLPreformatted"/>
       </w:pPr>
       <w:r>
-        <w:t xml:space="preserve">    "@id": "https://myORS.net/mySubscriptionToShipperInstructions",</w:t>
+        <w:t xml:space="preserve">    "@id": "https://</w:t>
+      </w:r>
+      <w:r>
+        <w:t>subscriberonerecordserver</w:t>
+      </w:r>
+      <w:r>
+        <w:t>?topic=ShippersInstructions",</w:t>
       </w:r>
     </w:p>
     <w:p>
@@ -15977,12 +16116,12 @@
       <w:r>
         <w:t xml:space="preserve">    "topic": "</w:t>
       </w:r>
-      <w:hyperlink r:id="rId34" w:history="1">
+      <w:hyperlink r:id="rId35" w:history="1">
         <w:r>
           <w:rPr>
             <w:rStyle w:val="Hyperlink"/>
           </w:rPr>
-          <w:t>https://github.com/IATA-Cargo/ONE-Record/schema/ShippersInstruction</w:t>
+          <w:t>https://tcfplayground.org/ShippersInstruction</w:t>
         </w:r>
       </w:hyperlink>
       <w:r>
@@ -15996,7 +16135,7 @@
       <w:r>
         <w:t xml:space="preserve">    "callbackUrl": "</w:t>
       </w:r>
-      <w:hyperlink r:id="rId35" w:history="1">
+      <w:hyperlink r:id="rId36" w:history="1">
         <w:r>
           <w:rPr>
             <w:rStyle w:val="Hyperlink"/>
@@ -16149,7 +16288,7 @@
       <w:r>
         <w:t>The HMAC (</w:t>
       </w:r>
-      <w:hyperlink r:id="rId36" w:history="1">
+      <w:hyperlink r:id="rId37" w:history="1">
         <w:r>
           <w:rPr>
             <w:rStyle w:val="Hyperlink"/>
@@ -17651,8 +17790,8 @@
       <w:bookmarkEnd w:id="32"/>
     </w:p>
     <w:sectPr>
-      <w:footerReference w:type="default" r:id="rId37"/>
-      <w:headerReference w:type="first" r:id="rId38"/>
+      <w:footerReference w:type="default" r:id="rId38"/>
+      <w:headerReference w:type="first" r:id="rId39"/>
       <w:type w:val="continuous"/>
       <w:pgSz w:w="11900" w:h="16840"/>
       <w:pgMar w:top="2218" w:right="907" w:bottom="1135" w:left="907" w:header="706" w:footer="677" w:gutter="0"/>
@@ -20260,6 +20399,7 @@
     <w:lsdException w:name="HTML Sample" w:semiHidden="1" w:unhideWhenUsed="1"/>
     <w:lsdException w:name="HTML Typewriter" w:semiHidden="1" w:unhideWhenUsed="1"/>
     <w:lsdException w:name="HTML Variable" w:semiHidden="1" w:unhideWhenUsed="1"/>
+    <w:lsdException w:name="Normal Table" w:semiHidden="1" w:unhideWhenUsed="1"/>
     <w:lsdException w:name="annotation subject" w:semiHidden="1" w:unhideWhenUsed="1"/>
     <w:lsdException w:name="No List" w:semiHidden="1" w:unhideWhenUsed="1"/>
     <w:lsdException w:name="Outline List 1" w:semiHidden="1" w:unhideWhenUsed="1"/>
@@ -20303,8 +20443,10 @@
     <w:lsdException w:name="Table Elegant" w:semiHidden="1" w:unhideWhenUsed="1"/>
     <w:lsdException w:name="Table Professional" w:semiHidden="1" w:unhideWhenUsed="1"/>
     <w:lsdException w:name="Table Subtle 1" w:semiHidden="1" w:unhideWhenUsed="1"/>
+    <w:lsdException w:name="Table Subtle 2" w:semiHidden="1" w:unhideWhenUsed="1"/>
     <w:lsdException w:name="Table Web 1" w:semiHidden="1" w:unhideWhenUsed="1"/>
     <w:lsdException w:name="Table Web 2" w:semiHidden="1" w:unhideWhenUsed="1"/>
+    <w:lsdException w:name="Table Web 3" w:semiHidden="1" w:unhideWhenUsed="1"/>
     <w:lsdException w:name="Balloon Text" w:semiHidden="1" w:unhideWhenUsed="1"/>
     <w:lsdException w:name="Table Grid" w:uiPriority="39"/>
     <w:lsdException w:name="Table Theme" w:semiHidden="1" w:unhideWhenUsed="1"/>
@@ -21977,6 +22119,12 @@
 </file>
 
 <file path=customXml/item1.xml><?xml version="1.0" encoding="utf-8"?>
+<p:properties xmlns:p="http://schemas.microsoft.com/office/2006/metadata/properties" xmlns:xsi="http://www.w3.org/2001/XMLSchema-instance" xmlns:pc="http://schemas.microsoft.com/office/infopath/2007/PartnerControls">
+  <documentManagement/>
+</p:properties>
+</file>
+
+<file path=customXml/item2.xml><?xml version="1.0" encoding="utf-8"?>
 <ct:contentTypeSchema xmlns:ct="http://schemas.microsoft.com/office/2006/metadata/contentType" xmlns:ma="http://schemas.microsoft.com/office/2006/metadata/properties/metaAttributes" ct:_="" ma:_="" ma:contentTypeName="Document" ma:contentTypeID="0x010100DD6DCC6372C33D4383004B104D9C9D84" ma:contentTypeVersion="0" ma:contentTypeDescription="Create a new document." ma:contentTypeScope="" ma:versionID="d51817d40460857db78cf08653e5e471">
   <xsd:schema xmlns:xsd="http://www.w3.org/2001/XMLSchema" xmlns:xs="http://www.w3.org/2001/XMLSchema" xmlns:p="http://schemas.microsoft.com/office/2006/metadata/properties" targetNamespace="http://schemas.microsoft.com/office/2006/metadata/properties" ma:root="true" ma:fieldsID="14ffdd9121c724c9673c0bc323c3070f">
     <xsd:element name="properties">
@@ -22090,12 +22238,6 @@
 </ct:contentTypeSchema>
 </file>
 
-<file path=customXml/item2.xml><?xml version="1.0" encoding="utf-8"?>
-<p:properties xmlns:p="http://schemas.microsoft.com/office/2006/metadata/properties" xmlns:xsi="http://www.w3.org/2001/XMLSchema-instance" xmlns:pc="http://schemas.microsoft.com/office/infopath/2007/PartnerControls">
-  <documentManagement/>
-</p:properties>
-</file>
-
 <file path=customXml/item3.xml><?xml version="1.0" encoding="utf-8"?>
 <?mso-contentType ?>
 <FormTemplates xmlns="http://schemas.microsoft.com/sharepoint/v3/contenttype/forms">
@@ -22110,6 +22252,15 @@
 </file>
 
 <file path=customXml/itemProps1.xml><?xml version="1.0" encoding="utf-8"?>
+<ds:datastoreItem xmlns:ds="http://schemas.openxmlformats.org/officeDocument/2006/customXml" ds:itemID="{99C911C6-B36D-4D6E-B6F5-217DC0D57501}">
+  <ds:schemaRefs>
+    <ds:schemaRef ds:uri="http://schemas.microsoft.com/office/2006/metadata/properties"/>
+    <ds:schemaRef ds:uri="http://schemas.microsoft.com/office/infopath/2007/PartnerControls"/>
+  </ds:schemaRefs>
+</ds:datastoreItem>
+</file>
+
+<file path=customXml/itemProps2.xml><?xml version="1.0" encoding="utf-8"?>
 <ds:datastoreItem xmlns:ds="http://schemas.openxmlformats.org/officeDocument/2006/customXml" ds:itemID="{A19030BF-6CE4-426A-AC45-0ED3DEF1B30C}">
   <ds:schemaRefs>
     <ds:schemaRef ds:uri="http://schemas.microsoft.com/office/2006/metadata/contentType"/>
@@ -22125,15 +22276,6 @@
 </ds:datastoreItem>
 </file>
 
-<file path=customXml/itemProps2.xml><?xml version="1.0" encoding="utf-8"?>
-<ds:datastoreItem xmlns:ds="http://schemas.openxmlformats.org/officeDocument/2006/customXml" ds:itemID="{99C911C6-B36D-4D6E-B6F5-217DC0D57501}">
-  <ds:schemaRefs>
-    <ds:schemaRef ds:uri="http://schemas.microsoft.com/office/2006/metadata/properties"/>
-    <ds:schemaRef ds:uri="http://schemas.microsoft.com/office/infopath/2007/PartnerControls"/>
-  </ds:schemaRefs>
-</ds:datastoreItem>
-</file>
-
 <file path=customXml/itemProps3.xml><?xml version="1.0" encoding="utf-8"?>
 <ds:datastoreItem xmlns:ds="http://schemas.openxmlformats.org/officeDocument/2006/customXml" ds:itemID="{4966064A-89DB-4510-BB74-6C58FB0A2FF9}">
   <ds:schemaRefs>
@@ -22143,7 +22285,7 @@
 </file>
 
 <file path=customXml/itemProps4.xml><?xml version="1.0" encoding="utf-8"?>
-<ds:datastoreItem xmlns:ds="http://schemas.openxmlformats.org/officeDocument/2006/customXml" ds:itemID="{C37E8EF3-B7E9-4618-85CF-6412149BA265}">
+<ds:datastoreItem xmlns:ds="http://schemas.openxmlformats.org/officeDocument/2006/customXml" ds:itemID="{C5A9C746-9EB9-4406-A024-4BE23089A262}">
   <ds:schemaRefs>
     <ds:schemaRef ds:uri="http://schemas.openxmlformats.org/officeDocument/2006/bibliography"/>
   </ds:schemaRefs>

</xml_diff>